<commit_message>
Adicionado um certificado Node
</commit_message>
<xml_diff>
--- a/JULIANA SANTIAGO DE FREITAS.docx
+++ b/JULIANA SANTIAGO DE FREITAS.docx
@@ -3,450 +3,899 @@
 <w:document xmlns:wpc="http://schemas.microsoft.com/office/word/2010/wordprocessingCanvas" xmlns:cx="http://schemas.microsoft.com/office/drawing/2014/chartex" xmlns:cx1="http://schemas.microsoft.com/office/drawing/2015/9/8/chartex" xmlns:cx2="http://schemas.microsoft.com/office/drawing/2015/10/21/chartex" xmlns:cx3="http://schemas.microsoft.com/office/drawing/2016/5/9/chartex" xmlns:cx4="http://schemas.microsoft.com/office/drawing/2016/5/10/chartex" xmlns:cx5="http://schemas.microsoft.com/office/drawing/2016/5/11/chartex" xmlns:cx6="http://schemas.microsoft.com/office/drawing/2016/5/12/chartex" xmlns:cx7="http://schemas.microsoft.com/office/drawing/2016/5/13/chartex" xmlns:cx8="http://schemas.microsoft.com/office/drawing/2016/5/14/chartex" xmlns:mc="http://schemas.openxmlformats.org/markup-compatibility/2006" xmlns:aink="http://schemas.microsoft.com/office/drawing/2016/ink" xmlns:am3d="http://schemas.microsoft.com/office/drawing/2017/model3d" xmlns:o="urn:schemas-microsoft-com:office:office" xmlns:oel="http://schemas.microsoft.com/office/2019/extlst" xmlns:r="http://schemas.openxmlformats.org/officeDocument/2006/relationships" xmlns:m="http://schemas.openxmlformats.org/officeDocument/2006/math" xmlns:v="urn:schemas-microsoft-com:vml" xmlns:wp14="http://schemas.microsoft.com/office/word/2010/wordprocessingDrawing" xmlns:wp="http://schemas.openxmlformats.org/drawingml/2006/wordprocessingDrawing" xmlns:w10="urn:schemas-microsoft-com:office:word" xmlns:w="http://schemas.openxmlformats.org/wordprocessingml/2006/main" xmlns:w14="http://schemas.microsoft.com/office/word/2010/wordml" xmlns:w15="http://schemas.microsoft.com/office/word/2012/wordml" xmlns:w16cex="http://schemas.microsoft.com/office/word/2018/wordml/cex" xmlns:w16cid="http://schemas.microsoft.com/office/word/2016/wordml/cid" xmlns:w16="http://schemas.microsoft.com/office/word/2018/wordml" xmlns:w16du="http://schemas.microsoft.com/office/word/2023/wordml/word16du" xmlns:w16sdtdh="http://schemas.microsoft.com/office/word/2020/wordml/sdtdatahash" xmlns:w16sdtfl="http://schemas.microsoft.com/office/word/2024/wordml/sdtformatlock" xmlns:w16se="http://schemas.microsoft.com/office/word/2015/wordml/symex" xmlns:wpg="http://schemas.microsoft.com/office/word/2010/wordprocessingGroup" xmlns:wpi="http://schemas.microsoft.com/office/word/2010/wordprocessingInk" xmlns:wne="http://schemas.microsoft.com/office/word/2006/wordml" xmlns:wps="http://schemas.microsoft.com/office/word/2010/wordprocessingShape" mc:Ignorable="w14 w15 w16se w16cid w16 w16cex w16sdtdh w16sdtfl w16du wp14">
   <w:body>
     <w:p>
-      <w:r>
+      <w:pPr>
+        <w:spacing w:after="0" w:line="240" w:lineRule="auto"/>
         <w:rPr>
           <w:b/>
           <w:bCs/>
+          <w:sz w:val="20"/>
+          <w:szCs w:val="20"/>
+        </w:rPr>
+      </w:pPr>
+      <w:r>
+        <w:rPr>
+          <w:b/>
+          <w:bCs/>
+          <w:sz w:val="20"/>
+          <w:szCs w:val="20"/>
         </w:rPr>
         <w:t>Juliana Santiago de Freitas</w:t>
       </w:r>
       <w:r>
+        <w:rPr>
+          <w:sz w:val="20"/>
+          <w:szCs w:val="20"/>
+        </w:rPr>
         <w:br/>
       </w:r>
       <w:r>
         <w:rPr>
-          <w:rFonts w:ascii="Segoe UI Emoji" w:hAnsi="Segoe UI Emoji" w:cs="Segoe UI Emoji"/>
-        </w:rPr>
-        <w:t>📍</w:t>
-      </w:r>
-      <w:r>
-        <w:t xml:space="preserve"> Sorocaba, SP | </w:t>
-      </w:r>
-      <w:r>
-        <w:rPr>
-          <w:rFonts w:ascii="Segoe UI Emoji" w:hAnsi="Segoe UI Emoji" w:cs="Segoe UI Emoji"/>
-        </w:rPr>
-        <w:t>📞</w:t>
-      </w:r>
-      <w:r>
-        <w:t xml:space="preserve"> (15) 99835-3369</w:t>
-      </w:r>
-      <w:r>
+          <w:i/>
+          <w:iCs/>
+          <w:sz w:val="20"/>
+          <w:szCs w:val="20"/>
+        </w:rPr>
+        <w:t>Desenvolvedora Front-End Júnior | React | JavaScript | API</w:t>
+      </w:r>
+      <w:r>
+        <w:rPr>
+          <w:sz w:val="20"/>
+          <w:szCs w:val="20"/>
+        </w:rPr>
         <w:br/>
-      </w:r>
-      <w:r>
-        <w:rPr>
-          <w:rFonts w:ascii="Segoe UI Emoji" w:hAnsi="Segoe UI Emoji" w:cs="Segoe UI Emoji"/>
-        </w:rPr>
-        <w:t>✉️</w:t>
-      </w:r>
-      <w:r>
-        <w:t xml:space="preserve"> julianafreitas.dev@gmail.com</w:t>
-      </w:r>
-      <w:r>
+        <w:t>Sorocaba - SP | (15) 99835-3369 | julianafreitas.dev@gmail.com</w:t>
+      </w:r>
+      <w:r>
+        <w:rPr>
+          <w:sz w:val="20"/>
+          <w:szCs w:val="20"/>
+        </w:rPr>
         <w:br/>
-      </w:r>
-      <w:r>
-        <w:rPr>
-          <w:rFonts w:ascii="Segoe UI Emoji" w:hAnsi="Segoe UI Emoji" w:cs="Segoe UI Emoji"/>
-        </w:rPr>
-        <w:t>🔗</w:t>
-      </w:r>
-      <w:r>
-        <w:t xml:space="preserve"> </w:t>
       </w:r>
       <w:hyperlink r:id="rId5" w:tgtFrame="_new" w:history="1">
         <w:r>
           <w:rPr>
             <w:rStyle w:val="Hyperlink"/>
+            <w:sz w:val="20"/>
+            <w:szCs w:val="20"/>
           </w:rPr>
           <w:t>LinkedIn</w:t>
         </w:r>
       </w:hyperlink>
       <w:r>
+        <w:rPr>
+          <w:sz w:val="20"/>
+          <w:szCs w:val="20"/>
+        </w:rPr>
         <w:t xml:space="preserve"> | </w:t>
       </w:r>
       <w:hyperlink r:id="rId6" w:tgtFrame="_new" w:history="1">
         <w:r>
           <w:rPr>
             <w:rStyle w:val="Hyperlink"/>
+            <w:sz w:val="20"/>
+            <w:szCs w:val="20"/>
           </w:rPr>
-          <w:t>GitHub</w:t>
+          <w:t>Portfólio</w:t>
         </w:r>
       </w:hyperlink>
+      <w:r>
+        <w:rPr>
+          <w:sz w:val="20"/>
+          <w:szCs w:val="20"/>
+        </w:rPr>
+        <w:pict w14:anchorId="6B0F8BE3">
+          <v:rect id="_x0000_i1025" style="width:0;height:1.5pt" o:hrstd="t" o:hr="t" fillcolor="#a0a0a0" stroked="f"/>
+        </w:pict>
+      </w:r>
     </w:p>
     <w:p>
-      <w:r>
-        <w:pict w14:anchorId="6B0F8BE3">
-          <v:rect id="_x0000_i1067" style="width:0;height:1.5pt" o:hralign="center" o:hrstd="t" o:hr="t" fillcolor="#a0a0a0" stroked="f"/>
-        </w:pict>
+      <w:pPr>
+        <w:spacing w:after="0" w:line="240" w:lineRule="auto"/>
+        <w:rPr>
+          <w:b/>
+          <w:bCs/>
+          <w:sz w:val="20"/>
+          <w:szCs w:val="20"/>
+        </w:rPr>
+      </w:pPr>
+      <w:r>
+        <w:rPr>
+          <w:b/>
+          <w:bCs/>
+          <w:sz w:val="20"/>
+          <w:szCs w:val="20"/>
+        </w:rPr>
+        <w:t>Resumo Profissi</w:t>
+      </w:r>
+      <w:r>
+        <w:rPr>
+          <w:b/>
+          <w:bCs/>
+          <w:sz w:val="20"/>
+          <w:szCs w:val="20"/>
+        </w:rPr>
+        <w:t>onal:</w:t>
       </w:r>
     </w:p>
     <w:p>
       <w:pPr>
+        <w:spacing w:after="0" w:line="240" w:lineRule="auto"/>
         <w:rPr>
           <w:b/>
           <w:bCs/>
-        </w:rPr>
-      </w:pPr>
-      <w:r>
-        <w:rPr>
-          <w:rFonts w:ascii="Segoe UI Emoji" w:hAnsi="Segoe UI Emoji" w:cs="Segoe UI Emoji"/>
+          <w:sz w:val="20"/>
+          <w:szCs w:val="20"/>
+        </w:rPr>
+      </w:pPr>
+      <w:r>
+        <w:rPr>
+          <w:sz w:val="20"/>
+          <w:szCs w:val="20"/>
+        </w:rPr>
+        <w:t xml:space="preserve">Desenvolvedora Front-End em transição da área de Segurança para Tecnologia. Tenho formação em Desenvolvimento Front-End e estou atualmente me especializando em Desenvolvimento Full-Stack e cursando Análise e Desenvolvimento de Sistemas. Possuo experiência com HTML, CSS, JavaScript, React, integração com APIs, versionamento com Git/GitHub e uso de ferramentas como Figma e VSCode. Busco uma oportunidade para aplicar meus conhecimentos e colaborar com o time. </w:t>
+      </w:r>
+      <w:r>
+        <w:rPr>
+          <w:sz w:val="20"/>
+          <w:szCs w:val="20"/>
+        </w:rPr>
+        <w:pict w14:anchorId="4E76847E">
+          <v:rect id="_x0000_i1026" style="width:0;height:1.5pt" o:hrstd="t" o:hr="t" fillcolor="#a0a0a0" stroked="f"/>
+        </w:pict>
+      </w:r>
+    </w:p>
+    <w:p>
+      <w:pPr>
+        <w:spacing w:after="0" w:line="276" w:lineRule="auto"/>
+        <w:rPr>
+          <w:sz w:val="20"/>
+          <w:szCs w:val="20"/>
+        </w:rPr>
+      </w:pPr>
+      <w:r>
+        <w:rPr>
           <w:b/>
           <w:bCs/>
-        </w:rPr>
-        <w:t>🎯</w:t>
-      </w:r>
+          <w:sz w:val="20"/>
+          <w:szCs w:val="20"/>
+        </w:rPr>
+        <w:t>Competências Técnicas:</w:t>
+      </w:r>
+    </w:p>
+    <w:p>
+      <w:pPr>
+        <w:spacing w:after="0" w:line="240" w:lineRule="auto"/>
+        <w:rPr>
+          <w:sz w:val="20"/>
+          <w:szCs w:val="20"/>
+        </w:rPr>
+      </w:pPr>
       <w:r>
         <w:rPr>
           <w:b/>
           <w:bCs/>
-        </w:rPr>
-        <w:t xml:space="preserve"> Resumo Profissional</w:t>
+          <w:sz w:val="20"/>
+          <w:szCs w:val="20"/>
+        </w:rPr>
+        <w:t>Linguagens</w:t>
+      </w:r>
+      <w:r>
+        <w:rPr>
+          <w:sz w:val="20"/>
+          <w:szCs w:val="20"/>
+        </w:rPr>
+        <w:t xml:space="preserve"> </w:t>
+      </w:r>
+      <w:r>
+        <w:rPr>
+          <w:sz w:val="20"/>
+          <w:szCs w:val="20"/>
+        </w:rPr>
+        <w:t xml:space="preserve">| </w:t>
+      </w:r>
+      <w:r>
+        <w:rPr>
+          <w:sz w:val="20"/>
+          <w:szCs w:val="20"/>
+        </w:rPr>
+        <w:t>HTML, CSS, JavaScript</w:t>
       </w:r>
     </w:p>
     <w:p>
-      <w:r>
-        <w:t>Desenvolvedora Front-End em transição da área de Segurança para Tecnologia, com experiência prática em HTML, CSS, JavaScript e React. Atualmente cursa Análise e Desenvolvimento de Sistemas e formação Full-Stack pelo DevClub. Busca ambientes colaborativos para contribuir com soluções eficazes e código de qualidade.</w:t>
+      <w:pPr>
+        <w:spacing w:after="0" w:line="240" w:lineRule="auto"/>
+        <w:rPr>
+          <w:sz w:val="20"/>
+          <w:szCs w:val="20"/>
+        </w:rPr>
+      </w:pPr>
+      <w:r>
+        <w:rPr>
+          <w:b/>
+          <w:bCs/>
+          <w:sz w:val="20"/>
+          <w:szCs w:val="20"/>
+        </w:rPr>
+        <w:t>Frameworks e Bibliotecas</w:t>
+      </w:r>
+      <w:r>
+        <w:rPr>
+          <w:b/>
+          <w:bCs/>
+          <w:sz w:val="20"/>
+          <w:szCs w:val="20"/>
+        </w:rPr>
+        <w:t xml:space="preserve"> |</w:t>
+      </w:r>
+      <w:r>
+        <w:rPr>
+          <w:sz w:val="20"/>
+          <w:szCs w:val="20"/>
+        </w:rPr>
+        <w:t xml:space="preserve"> React, Bootstrap</w:t>
       </w:r>
     </w:p>
     <w:p>
-      <w:r>
-        <w:pict w14:anchorId="4E76847E">
-          <v:rect id="_x0000_i1068" style="width:0;height:1.5pt" o:hralign="center" o:hrstd="t" o:hr="t" fillcolor="#a0a0a0" stroked="f"/>
-        </w:pict>
+      <w:pPr>
+        <w:spacing w:after="0" w:line="240" w:lineRule="auto"/>
+        <w:rPr>
+          <w:sz w:val="20"/>
+          <w:szCs w:val="20"/>
+        </w:rPr>
+      </w:pPr>
+      <w:r>
+        <w:rPr>
+          <w:b/>
+          <w:bCs/>
+          <w:sz w:val="20"/>
+          <w:szCs w:val="20"/>
+        </w:rPr>
+        <w:t>Ferramentas</w:t>
+      </w:r>
+      <w:r>
+        <w:rPr>
+          <w:b/>
+          <w:bCs/>
+          <w:sz w:val="20"/>
+          <w:szCs w:val="20"/>
+        </w:rPr>
+        <w:t xml:space="preserve"> |</w:t>
+      </w:r>
+      <w:r>
+        <w:rPr>
+          <w:sz w:val="20"/>
+          <w:szCs w:val="20"/>
+        </w:rPr>
+        <w:t xml:space="preserve"> Git, GitHub, Figma, VSCode, Chrome DevTools</w:t>
       </w:r>
     </w:p>
     <w:p>
       <w:pPr>
+        <w:spacing w:after="0" w:line="240" w:lineRule="auto"/>
+        <w:rPr>
+          <w:sz w:val="20"/>
+          <w:szCs w:val="20"/>
+        </w:rPr>
+      </w:pPr>
+      <w:r>
+        <w:rPr>
+          <w:sz w:val="20"/>
+          <w:szCs w:val="20"/>
+        </w:rPr>
+        <w:pict w14:anchorId="33C5A785">
+          <v:rect id="_x0000_i1027" style="width:0;height:1.5pt" o:hrstd="t" o:hr="t" fillcolor="#a0a0a0" stroked="f"/>
+        </w:pict>
+      </w:r>
+    </w:p>
+    <w:p>
+      <w:pPr>
+        <w:spacing w:after="0" w:line="360" w:lineRule="auto"/>
+        <w:rPr>
+          <w:sz w:val="20"/>
+          <w:szCs w:val="20"/>
+        </w:rPr>
+      </w:pPr>
+      <w:r>
         <w:rPr>
           <w:b/>
           <w:bCs/>
-        </w:rPr>
-      </w:pPr>
-      <w:r>
-        <w:rPr>
-          <w:rFonts w:ascii="Segoe UI Emoji" w:hAnsi="Segoe UI Emoji" w:cs="Segoe UI Emoji"/>
+          <w:sz w:val="20"/>
+          <w:szCs w:val="20"/>
+        </w:rPr>
+        <w:t>Experiência em Projetos:</w:t>
+      </w:r>
+    </w:p>
+    <w:p>
+      <w:pPr>
+        <w:spacing w:after="0" w:line="276" w:lineRule="auto"/>
+        <w:rPr>
+          <w:rFonts w:eastAsia="Times New Roman" w:cs="Times New Roman"/>
+          <w:kern w:val="0"/>
+          <w:sz w:val="20"/>
+          <w:szCs w:val="20"/>
+          <w:lang w:eastAsia="pt-BR"/>
+          <w14:ligatures w14:val="none"/>
+        </w:rPr>
+      </w:pPr>
+      <w:r>
+        <w:rPr>
+          <w:rFonts w:eastAsia="Times New Roman" w:cs="Times New Roman"/>
           <w:b/>
           <w:bCs/>
-        </w:rPr>
-        <w:t>🛠️</w:t>
-      </w:r>
-      <w:r>
-        <w:rPr>
-          <w:b/>
-          <w:bCs/>
-        </w:rPr>
-        <w:t xml:space="preserve"> Habilidades Técnicas</w:t>
-      </w:r>
-    </w:p>
-    <w:p>
-      <w:pPr>
-        <w:numPr>
-          <w:ilvl w:val="0"/>
-          <w:numId w:val="1"/>
-        </w:numPr>
-      </w:pPr>
-      <w:r>
-        <w:rPr>
-          <w:b/>
-          <w:bCs/>
-        </w:rPr>
-        <w:t>Linguagens:</w:t>
-      </w:r>
-      <w:r>
-        <w:t xml:space="preserve"> HTML, CSS, JavaScript</w:t>
-      </w:r>
-    </w:p>
-    <w:p>
-      <w:pPr>
-        <w:numPr>
-          <w:ilvl w:val="0"/>
-          <w:numId w:val="1"/>
-        </w:numPr>
-      </w:pPr>
-      <w:r>
-        <w:rPr>
-          <w:b/>
-          <w:bCs/>
-        </w:rPr>
-        <w:t>Frameworks e Bibliotecas:</w:t>
-      </w:r>
-      <w:r>
-        <w:t xml:space="preserve"> React, Bootstrap</w:t>
-      </w:r>
-    </w:p>
-    <w:p>
-      <w:pPr>
-        <w:numPr>
-          <w:ilvl w:val="0"/>
-          <w:numId w:val="1"/>
-        </w:numPr>
-      </w:pPr>
-      <w:r>
-        <w:rPr>
-          <w:b/>
-          <w:bCs/>
-        </w:rPr>
-        <w:t>Ferramentas:</w:t>
-      </w:r>
-      <w:r>
-        <w:t xml:space="preserve"> Git, GitHub, Figma, VSCode, Chrome DevTools</w:t>
-      </w:r>
-    </w:p>
-    <w:p>
-      <w:r>
-        <w:pict w14:anchorId="33C5A785">
-          <v:rect id="_x0000_i1069" style="width:0;height:1.5pt" o:hralign="center" o:hrstd="t" o:hr="t" fillcolor="#a0a0a0" stroked="f"/>
-        </w:pict>
-      </w:r>
-    </w:p>
-    <w:p>
-      <w:pPr>
-        <w:rPr>
-          <w:b/>
-          <w:bCs/>
-        </w:rPr>
-      </w:pPr>
-      <w:r>
-        <w:rPr>
-          <w:rFonts w:ascii="Segoe UI Emoji" w:hAnsi="Segoe UI Emoji" w:cs="Segoe UI Emoji"/>
-          <w:b/>
-          <w:bCs/>
-        </w:rPr>
-        <w:t>💻</w:t>
-      </w:r>
-      <w:r>
-        <w:rPr>
-          <w:b/>
-          <w:bCs/>
-        </w:rPr>
-        <w:t xml:space="preserve"> Projetos Realizados</w:t>
-      </w:r>
-    </w:p>
-    <w:p>
-      <w:r>
-        <w:rPr>
-          <w:b/>
-          <w:bCs/>
-        </w:rPr>
-        <w:t>DevFlix</w:t>
-      </w:r>
-      <w:r>
-        <w:br/>
-        <w:t>Plataforma de streaming com informações atualizadas de filmes e séries via API REST.</w:t>
-      </w:r>
-      <w:r>
-        <w:br/>
-      </w:r>
-      <w:r>
-        <w:rPr>
-          <w:rFonts w:ascii="Segoe UI Emoji" w:hAnsi="Segoe UI Emoji" w:cs="Segoe UI Emoji"/>
-        </w:rPr>
-        <w:t>🔗</w:t>
-      </w:r>
-      <w:r>
-        <w:t xml:space="preserve"> </w:t>
-      </w:r>
-      <w:hyperlink r:id="rId7" w:tgtFrame="_new" w:history="1">
+          <w:kern w:val="0"/>
+          <w:sz w:val="20"/>
+          <w:szCs w:val="20"/>
+          <w:lang w:eastAsia="pt-BR"/>
+          <w14:ligatures w14:val="none"/>
+        </w:rPr>
+        <w:t xml:space="preserve">• </w:t>
+      </w:r>
+      <w:hyperlink r:id="rId7" w:history="1">
         <w:r>
           <w:rPr>
             <w:rStyle w:val="Hyperlink"/>
+            <w:rFonts w:eastAsia="Times New Roman" w:cs="Times New Roman"/>
+            <w:b/>
+            <w:bCs/>
+            <w:kern w:val="0"/>
+            <w:sz w:val="20"/>
+            <w:szCs w:val="20"/>
+            <w:lang w:eastAsia="pt-BR"/>
+            <w14:ligatures w14:val="none"/>
           </w:rPr>
-          <w:t>GitHub</w:t>
+          <w:t>Chat</w:t>
         </w:r>
       </w:hyperlink>
       <w:r>
+        <w:rPr>
+          <w:sz w:val="20"/>
+          <w:szCs w:val="20"/>
+        </w:rPr>
+        <w:t xml:space="preserve"> </w:t>
+      </w:r>
+      <w:r>
+        <w:rPr>
+          <w:rFonts w:eastAsia="Times New Roman" w:cs="Times New Roman"/>
+          <w:b/>
+          <w:bCs/>
+          <w:kern w:val="0"/>
+          <w:sz w:val="20"/>
+          <w:szCs w:val="20"/>
+          <w:lang w:eastAsia="pt-BR"/>
+          <w14:ligatures w14:val="none"/>
+        </w:rPr>
+        <w:t xml:space="preserve"> </w:t>
+      </w:r>
+      <w:r>
+        <w:rPr>
+          <w:rFonts w:eastAsia="Times New Roman" w:cs="Times New Roman"/>
+          <w:kern w:val="0"/>
+          <w:sz w:val="20"/>
+          <w:szCs w:val="20"/>
+          <w:lang w:eastAsia="pt-BR"/>
+          <w14:ligatures w14:val="none"/>
+        </w:rPr>
         <w:br/>
-        <w:t>Tecnologias: React, JavaScript, CSS</w:t>
+      </w:r>
+      <w:r>
+        <w:rPr>
+          <w:rFonts w:eastAsia="Times New Roman" w:cs="Times New Roman"/>
+          <w:kern w:val="0"/>
+          <w:sz w:val="20"/>
+          <w:szCs w:val="20"/>
+          <w:lang w:eastAsia="pt-BR"/>
+          <w14:ligatures w14:val="none"/>
+        </w:rPr>
+        <w:t>Desenvolvimento de uma aplicação web de chat com troca de mensagens instantâneas entre usuários, para comunicação bidirecional em tempo real. O projeto priorizou usabilidade e performance no carregamento das mensagens.</w:t>
+      </w:r>
+      <w:r>
+        <w:rPr>
+          <w:rFonts w:eastAsia="Times New Roman" w:cs="Times New Roman"/>
+          <w:kern w:val="0"/>
+          <w:sz w:val="20"/>
+          <w:szCs w:val="20"/>
+          <w:lang w:eastAsia="pt-BR"/>
+          <w14:ligatures w14:val="none"/>
+        </w:rPr>
+        <w:br/>
+      </w:r>
+      <w:r>
+        <w:rPr>
+          <w:rFonts w:eastAsia="Times New Roman" w:cs="Times New Roman"/>
+          <w:b/>
+          <w:bCs/>
+          <w:kern w:val="0"/>
+          <w:sz w:val="20"/>
+          <w:szCs w:val="20"/>
+          <w:lang w:eastAsia="pt-BR"/>
+          <w14:ligatures w14:val="none"/>
+        </w:rPr>
+        <w:t>Tecnologias:</w:t>
+      </w:r>
+      <w:r>
+        <w:rPr>
+          <w:rFonts w:eastAsia="Times New Roman" w:cs="Times New Roman"/>
+          <w:kern w:val="0"/>
+          <w:sz w:val="20"/>
+          <w:szCs w:val="20"/>
+          <w:lang w:eastAsia="pt-BR"/>
+          <w14:ligatures w14:val="none"/>
+        </w:rPr>
+        <w:t xml:space="preserve"> HTML, CSS, JavaScript, WebSocket</w:t>
+      </w:r>
+      <w:r>
+        <w:rPr>
+          <w:rFonts w:eastAsia="Times New Roman" w:cs="Times New Roman"/>
+          <w:kern w:val="0"/>
+          <w:sz w:val="20"/>
+          <w:szCs w:val="20"/>
+          <w:lang w:eastAsia="pt-BR"/>
+          <w14:ligatures w14:val="none"/>
+        </w:rPr>
+        <w:t>.</w:t>
       </w:r>
     </w:p>
     <w:p>
-      <w:r>
-        <w:rPr>
+      <w:pPr>
+        <w:spacing w:after="0" w:line="276" w:lineRule="auto"/>
+        <w:rPr>
+          <w:rFonts w:eastAsia="Times New Roman" w:cs="Times New Roman"/>
+          <w:kern w:val="0"/>
+          <w:sz w:val="20"/>
+          <w:szCs w:val="20"/>
+          <w:lang w:eastAsia="pt-BR"/>
+          <w14:ligatures w14:val="none"/>
+        </w:rPr>
+      </w:pPr>
+      <w:r>
+        <w:rPr>
+          <w:rFonts w:eastAsia="Times New Roman" w:cs="Times New Roman"/>
           <w:b/>
           <w:bCs/>
-        </w:rPr>
-        <w:t>Conversor de Moedas</w:t>
-      </w:r>
-      <w:r>
-        <w:br/>
-        <w:t>Conversor BRL → USD/EUR/BTC com atualização em tempo real por API.</w:t>
-      </w:r>
-      <w:r>
-        <w:br/>
-      </w:r>
-      <w:r>
-        <w:rPr>
-          <w:rFonts w:ascii="Segoe UI Emoji" w:hAnsi="Segoe UI Emoji" w:cs="Segoe UI Emoji"/>
-        </w:rPr>
-        <w:t>🔗</w:t>
-      </w:r>
-      <w:r>
-        <w:t xml:space="preserve"> </w:t>
-      </w:r>
-      <w:hyperlink r:id="rId8" w:tgtFrame="_new" w:history="1">
+          <w:kern w:val="0"/>
+          <w:sz w:val="20"/>
+          <w:szCs w:val="20"/>
+          <w:lang w:eastAsia="pt-BR"/>
+          <w14:ligatures w14:val="none"/>
+        </w:rPr>
+        <w:t xml:space="preserve">• </w:t>
+      </w:r>
+      <w:hyperlink r:id="rId8" w:history="1">
         <w:r>
           <w:rPr>
             <w:rStyle w:val="Hyperlink"/>
+            <w:rFonts w:eastAsia="Times New Roman" w:cs="Times New Roman"/>
+            <w:b/>
+            <w:bCs/>
+            <w:kern w:val="0"/>
+            <w:sz w:val="20"/>
+            <w:szCs w:val="20"/>
+            <w:lang w:eastAsia="pt-BR"/>
+            <w14:ligatures w14:val="none"/>
           </w:rPr>
-          <w:t>GitHub</w:t>
+          <w:t>Dev Flix</w:t>
         </w:r>
       </w:hyperlink>
       <w:r>
+        <w:rPr>
+          <w:sz w:val="20"/>
+          <w:szCs w:val="20"/>
+        </w:rPr>
+        <w:t xml:space="preserve"> </w:t>
+      </w:r>
+      <w:r>
+        <w:rPr>
+          <w:rFonts w:eastAsia="Times New Roman" w:cs="Times New Roman"/>
+          <w:kern w:val="0"/>
+          <w:sz w:val="20"/>
+          <w:szCs w:val="20"/>
+          <w:lang w:eastAsia="pt-BR"/>
+          <w14:ligatures w14:val="none"/>
+        </w:rPr>
         <w:br/>
-        <w:t>Tecnologias: HTML, CSS, JavaScript</w:t>
+        <w:t>Criação de uma interface moderna  para exibição de filmes e séries, com consumo dinâmico de dados via API. A aplicação permite a navegação por categorias, exibição de detalhes de títulos, simulando o funcionamento de plataformas de streaming.</w:t>
+      </w:r>
+      <w:r>
+        <w:rPr>
+          <w:rFonts w:eastAsia="Times New Roman" w:cs="Times New Roman"/>
+          <w:kern w:val="0"/>
+          <w:sz w:val="20"/>
+          <w:szCs w:val="20"/>
+          <w:lang w:eastAsia="pt-BR"/>
+          <w14:ligatures w14:val="none"/>
+        </w:rPr>
+        <w:br/>
+      </w:r>
+      <w:r>
+        <w:rPr>
+          <w:rFonts w:eastAsia="Times New Roman" w:cs="Times New Roman"/>
+          <w:b/>
+          <w:bCs/>
+          <w:kern w:val="0"/>
+          <w:sz w:val="20"/>
+          <w:szCs w:val="20"/>
+          <w:lang w:eastAsia="pt-BR"/>
+          <w14:ligatures w14:val="none"/>
+        </w:rPr>
+        <w:t>Tecnologias:</w:t>
+      </w:r>
+      <w:r>
+        <w:rPr>
+          <w:rFonts w:eastAsia="Times New Roman" w:cs="Times New Roman"/>
+          <w:kern w:val="0"/>
+          <w:sz w:val="20"/>
+          <w:szCs w:val="20"/>
+          <w:lang w:eastAsia="pt-BR"/>
+          <w14:ligatures w14:val="none"/>
+        </w:rPr>
+        <w:t xml:space="preserve"> React, JavaScript, CSS, API REST</w:t>
+      </w:r>
+      <w:r>
+        <w:rPr>
+          <w:rFonts w:eastAsia="Times New Roman" w:cs="Times New Roman"/>
+          <w:kern w:val="0"/>
+          <w:sz w:val="20"/>
+          <w:szCs w:val="20"/>
+          <w:lang w:eastAsia="pt-BR"/>
+          <w14:ligatures w14:val="none"/>
+        </w:rPr>
+        <w:t>.</w:t>
       </w:r>
     </w:p>
     <w:p>
-      <w:r>
-        <w:rPr>
+      <w:pPr>
+        <w:spacing w:after="0" w:line="276" w:lineRule="auto"/>
+        <w:rPr>
+          <w:rFonts w:eastAsia="Times New Roman" w:cs="Times New Roman"/>
+          <w:kern w:val="0"/>
+          <w:sz w:val="20"/>
+          <w:szCs w:val="20"/>
+          <w:lang w:eastAsia="pt-BR"/>
+          <w14:ligatures w14:val="none"/>
+        </w:rPr>
+      </w:pPr>
+      <w:r>
+        <w:rPr>
+          <w:rFonts w:eastAsia="Times New Roman" w:cs="Times New Roman"/>
           <w:b/>
           <w:bCs/>
-        </w:rPr>
-        <w:t>Previsão do Tempo</w:t>
-      </w:r>
-      <w:r>
-        <w:br/>
-        <w:t>App de clima com dados dinâmicos e interface responsiva.</w:t>
-      </w:r>
-      <w:r>
-        <w:br/>
-      </w:r>
-      <w:r>
-        <w:rPr>
-          <w:rFonts w:ascii="Segoe UI Emoji" w:hAnsi="Segoe UI Emoji" w:cs="Segoe UI Emoji"/>
-        </w:rPr>
-        <w:t>🔗</w:t>
-      </w:r>
-      <w:r>
-        <w:t xml:space="preserve"> </w:t>
-      </w:r>
-      <w:hyperlink r:id="rId9" w:tgtFrame="_new" w:history="1">
+          <w:kern w:val="0"/>
+          <w:sz w:val="20"/>
+          <w:szCs w:val="20"/>
+          <w:lang w:eastAsia="pt-BR"/>
+          <w14:ligatures w14:val="none"/>
+        </w:rPr>
+        <w:t xml:space="preserve">• </w:t>
+      </w:r>
+      <w:hyperlink r:id="rId9" w:history="1">
         <w:r>
           <w:rPr>
             <w:rStyle w:val="Hyperlink"/>
+            <w:rFonts w:eastAsia="Times New Roman" w:cs="Times New Roman"/>
+            <w:b/>
+            <w:bCs/>
+            <w:kern w:val="0"/>
+            <w:sz w:val="20"/>
+            <w:szCs w:val="20"/>
+            <w:lang w:eastAsia="pt-BR"/>
+            <w14:ligatures w14:val="none"/>
           </w:rPr>
-          <w:t>GitHub</w:t>
+          <w:t>Conversor de Moedas</w:t>
         </w:r>
       </w:hyperlink>
       <w:r>
+        <w:rPr>
+          <w:rFonts w:eastAsia="Times New Roman" w:cs="Times New Roman"/>
+          <w:kern w:val="0"/>
+          <w:sz w:val="20"/>
+          <w:szCs w:val="20"/>
+          <w:lang w:eastAsia="pt-BR"/>
+          <w14:ligatures w14:val="none"/>
+        </w:rPr>
         <w:br/>
-        <w:t>Tecnologias: HTML, CSS, JavaScript</w:t>
+      </w:r>
+      <w:r>
+        <w:rPr>
+          <w:rFonts w:eastAsia="Times New Roman" w:cs="Times New Roman"/>
+          <w:kern w:val="0"/>
+          <w:sz w:val="20"/>
+          <w:szCs w:val="20"/>
+          <w:lang w:eastAsia="pt-BR"/>
+          <w14:ligatures w14:val="none"/>
+        </w:rPr>
+        <w:t>Desenvolvimento de um conversor de moedas em tempo real, com integração a uma API financeira para obter cotações atualizadas</w:t>
+      </w:r>
+      <w:r>
+        <w:rPr>
+          <w:rFonts w:eastAsia="Times New Roman" w:cs="Times New Roman"/>
+          <w:kern w:val="0"/>
+          <w:sz w:val="20"/>
+          <w:szCs w:val="20"/>
+          <w:lang w:eastAsia="pt-BR"/>
+          <w14:ligatures w14:val="none"/>
+        </w:rPr>
+        <w:t>.</w:t>
       </w:r>
     </w:p>
     <w:p>
-      <w:r>
-        <w:pict w14:anchorId="40B879AD">
-          <v:rect id="_x0000_i1070" style="width:0;height:1.5pt" o:hralign="center" o:hrstd="t" o:hr="t" fillcolor="#a0a0a0" stroked="f"/>
-        </w:pict>
+      <w:pPr>
+        <w:spacing w:after="0" w:line="276" w:lineRule="auto"/>
+        <w:rPr>
+          <w:rFonts w:eastAsia="Times New Roman" w:cs="Times New Roman"/>
+          <w:kern w:val="0"/>
+          <w:sz w:val="20"/>
+          <w:szCs w:val="20"/>
+          <w:lang w:eastAsia="pt-BR"/>
+          <w14:ligatures w14:val="none"/>
+        </w:rPr>
+      </w:pPr>
+      <w:r>
+        <w:rPr>
+          <w:rFonts w:eastAsia="Times New Roman" w:cs="Times New Roman"/>
+          <w:b/>
+          <w:bCs/>
+          <w:kern w:val="0"/>
+          <w:sz w:val="20"/>
+          <w:szCs w:val="20"/>
+          <w:lang w:eastAsia="pt-BR"/>
+          <w14:ligatures w14:val="none"/>
+        </w:rPr>
+        <w:t>Tecnologias:</w:t>
+      </w:r>
+      <w:r>
+        <w:rPr>
+          <w:rFonts w:eastAsia="Times New Roman" w:cs="Times New Roman"/>
+          <w:kern w:val="0"/>
+          <w:sz w:val="20"/>
+          <w:szCs w:val="20"/>
+          <w:lang w:eastAsia="pt-BR"/>
+          <w14:ligatures w14:val="none"/>
+        </w:rPr>
+        <w:t xml:space="preserve"> HTML, CSS, JavaScript, Api.</w:t>
       </w:r>
     </w:p>
     <w:p>
       <w:pPr>
-        <w:rPr>
+        <w:spacing w:after="0" w:line="240" w:lineRule="auto"/>
+        <w:rPr>
+          <w:rFonts w:eastAsia="Times New Roman" w:cs="Times New Roman"/>
           <w:b/>
           <w:bCs/>
-        </w:rPr>
-      </w:pPr>
-      <w:r>
-        <w:rPr>
-          <w:rFonts w:ascii="Segoe UI Emoji" w:hAnsi="Segoe UI Emoji" w:cs="Segoe UI Emoji"/>
+          <w:kern w:val="0"/>
+          <w:sz w:val="20"/>
+          <w:szCs w:val="20"/>
+          <w:lang w:eastAsia="pt-BR"/>
+          <w14:ligatures w14:val="none"/>
+        </w:rPr>
+      </w:pPr>
+    </w:p>
+    <w:p>
+      <w:pPr>
+        <w:spacing w:after="0" w:line="240" w:lineRule="auto"/>
+        <w:rPr>
+          <w:sz w:val="20"/>
+          <w:szCs w:val="20"/>
+        </w:rPr>
+      </w:pPr>
+      <w:r>
+        <w:rPr>
           <w:b/>
           <w:bCs/>
-        </w:rPr>
-        <w:t>💼</w:t>
-      </w:r>
-      <w:r>
+          <w:sz w:val="20"/>
+          <w:szCs w:val="20"/>
+        </w:rPr>
+        <w:t>Freelancer – Desenvolvedora Front-End</w:t>
+      </w:r>
+      <w:r>
+        <w:rPr>
+          <w:sz w:val="20"/>
+          <w:szCs w:val="20"/>
+        </w:rPr>
+        <w:br/>
+      </w:r>
+      <w:r>
+        <w:rPr>
+          <w:i/>
+          <w:iCs/>
+          <w:sz w:val="20"/>
+          <w:szCs w:val="20"/>
+        </w:rPr>
+        <w:t>Nov/2023 – Atual</w:t>
+      </w:r>
+    </w:p>
+    <w:p>
+      <w:pPr>
+        <w:numPr>
+          <w:ilvl w:val="0"/>
+          <w:numId w:val="20"/>
+        </w:numPr>
+        <w:spacing w:after="0" w:line="240" w:lineRule="auto"/>
+        <w:rPr>
+          <w:sz w:val="20"/>
+          <w:szCs w:val="20"/>
+        </w:rPr>
+      </w:pPr>
+      <w:r>
+        <w:rPr>
+          <w:sz w:val="20"/>
+          <w:szCs w:val="20"/>
+        </w:rPr>
+        <w:t>Criação de sites responsivos e dinâmicos com HTML, CSS, JavaScript e React.</w:t>
+      </w:r>
+    </w:p>
+    <w:p>
+      <w:pPr>
+        <w:numPr>
+          <w:ilvl w:val="0"/>
+          <w:numId w:val="20"/>
+        </w:numPr>
+        <w:spacing w:after="0" w:line="240" w:lineRule="auto"/>
+        <w:rPr>
+          <w:sz w:val="20"/>
+          <w:szCs w:val="20"/>
+        </w:rPr>
+      </w:pPr>
+      <w:r>
+        <w:rPr>
+          <w:sz w:val="20"/>
+          <w:szCs w:val="20"/>
+        </w:rPr>
+        <w:t>Integração com APIs REST para exibição de dados em tempo real.</w:t>
+      </w:r>
+    </w:p>
+    <w:p>
+      <w:pPr>
+        <w:numPr>
+          <w:ilvl w:val="0"/>
+          <w:numId w:val="20"/>
+        </w:numPr>
+        <w:spacing w:after="0" w:line="240" w:lineRule="auto"/>
+        <w:rPr>
+          <w:sz w:val="20"/>
+          <w:szCs w:val="20"/>
+        </w:rPr>
+      </w:pPr>
+      <w:r>
+        <w:rPr>
+          <w:sz w:val="20"/>
+          <w:szCs w:val="20"/>
+        </w:rPr>
+        <w:t>Utilização de Git, Figma e VSCode no fluxo de trabalho.</w:t>
+      </w:r>
+    </w:p>
+    <w:p>
+      <w:pPr>
+        <w:spacing w:after="0" w:line="240" w:lineRule="auto"/>
+        <w:ind w:left="360"/>
         <w:rPr>
           <w:b/>
           <w:bCs/>
-        </w:rPr>
-        <w:t xml:space="preserve"> Experiência Profissional</w:t>
-      </w:r>
+          <w:sz w:val="20"/>
+          <w:szCs w:val="20"/>
+        </w:rPr>
+      </w:pPr>
     </w:p>
     <w:p>
-      <w:r>
+      <w:pPr>
+        <w:spacing w:after="0" w:line="240" w:lineRule="auto"/>
+        <w:ind w:left="360"/>
         <w:rPr>
           <w:b/>
           <w:bCs/>
-        </w:rPr>
-        <w:t>Desenvolvedora Front-End Freelancer</w:t>
-      </w:r>
-      <w:r>
-        <w:br/>
-      </w:r>
-      <w:r>
-        <w:rPr>
-          <w:rFonts w:ascii="Segoe UI Emoji" w:hAnsi="Segoe UI Emoji" w:cs="Segoe UI Emoji"/>
-        </w:rPr>
-        <w:t>📅</w:t>
-      </w:r>
-      <w:r>
-        <w:t xml:space="preserve"> Nov/2023 – Atual</w:t>
+          <w:sz w:val="20"/>
+          <w:szCs w:val="20"/>
+        </w:rPr>
+      </w:pPr>
+      <w:r>
+        <w:rPr>
+          <w:b/>
+          <w:bCs/>
+          <w:sz w:val="20"/>
+          <w:szCs w:val="20"/>
+        </w:rPr>
+        <w:t xml:space="preserve">Souza Lima - Controladora de Acesso </w:t>
       </w:r>
     </w:p>
     <w:p>
       <w:pPr>
+        <w:pStyle w:val="PargrafodaLista"/>
         <w:numPr>
           <w:ilvl w:val="0"/>
-          <w:numId w:val="2"/>
+          <w:numId w:val="21"/>
         </w:numPr>
-      </w:pPr>
-      <w:r>
-        <w:t>Desenvolvimento de páginas responsivas com HTML, CSS, Figma, JavaScript e React</w:t>
+        <w:spacing w:after="0" w:line="240" w:lineRule="auto"/>
+        <w:rPr>
+          <w:sz w:val="20"/>
+          <w:szCs w:val="20"/>
+        </w:rPr>
+      </w:pPr>
+      <w:r>
+        <w:rPr>
+          <w:sz w:val="20"/>
+          <w:szCs w:val="20"/>
+        </w:rPr>
+        <w:t>Atendimento ao cliente</w:t>
       </w:r>
     </w:p>
     <w:p>
       <w:pPr>
+        <w:pStyle w:val="PargrafodaLista"/>
         <w:numPr>
           <w:ilvl w:val="0"/>
-          <w:numId w:val="2"/>
+          <w:numId w:val="21"/>
         </w:numPr>
-      </w:pPr>
-      <w:r>
-        <w:t>Integração com APIs externas</w:t>
+        <w:spacing w:after="0" w:line="240" w:lineRule="auto"/>
+        <w:rPr>
+          <w:sz w:val="20"/>
+          <w:szCs w:val="20"/>
+        </w:rPr>
+      </w:pPr>
+      <w:r>
+        <w:rPr>
+          <w:sz w:val="20"/>
+          <w:szCs w:val="20"/>
+        </w:rPr>
+        <w:t>Controle de entrada e saída, acesso a fábrica, NF</w:t>
       </w:r>
     </w:p>
     <w:p>
       <w:pPr>
+        <w:pStyle w:val="PargrafodaLista"/>
         <w:numPr>
           <w:ilvl w:val="0"/>
-          <w:numId w:val="2"/>
+          <w:numId w:val="21"/>
         </w:numPr>
-      </w:pPr>
-      <w:r>
-        <w:t>Otimização de desempenho e UX</w:t>
+        <w:spacing w:after="0" w:line="240" w:lineRule="auto"/>
+        <w:rPr>
+          <w:sz w:val="20"/>
+          <w:szCs w:val="20"/>
+        </w:rPr>
+      </w:pPr>
+      <w:r>
+        <w:rPr>
+          <w:sz w:val="20"/>
+          <w:szCs w:val="20"/>
+        </w:rPr>
+        <w:t>Cadastro de visitante, verificação de documentos de terceiros</w:t>
       </w:r>
     </w:p>
     <w:p>
-      <w:r>
+      <w:pPr>
+        <w:spacing w:after="0" w:line="240" w:lineRule="auto"/>
+        <w:rPr>
+          <w:sz w:val="20"/>
+          <w:szCs w:val="20"/>
+        </w:rPr>
+      </w:pPr>
+      <w:r>
+        <w:rPr>
+          <w:sz w:val="20"/>
+          <w:szCs w:val="20"/>
+        </w:rPr>
         <w:pict w14:anchorId="0020ABF5">
-          <v:rect id="_x0000_i1071" style="width:0;height:1.5pt" o:hralign="center" o:hrstd="t" o:hr="t" fillcolor="#a0a0a0" stroked="f"/>
+          <v:rect id="_x0000_i1028" style="width:0;height:1.5pt" o:hrstd="t" o:hr="t" fillcolor="#a0a0a0" stroked="f"/>
         </w:pict>
       </w:r>
     </w:p>
     <w:p>
       <w:pPr>
+        <w:spacing w:after="0" w:line="240" w:lineRule="auto"/>
         <w:rPr>
           <w:b/>
           <w:bCs/>
-        </w:rPr>
-      </w:pPr>
-      <w:r>
-        <w:rPr>
-          <w:rFonts w:ascii="Segoe UI Emoji" w:hAnsi="Segoe UI Emoji" w:cs="Segoe UI Emoji"/>
+          <w:sz w:val="20"/>
+          <w:szCs w:val="20"/>
+        </w:rPr>
+      </w:pPr>
+      <w:r>
+        <w:rPr>
           <w:b/>
           <w:bCs/>
-        </w:rPr>
-        <w:t>🎓</w:t>
-      </w:r>
-      <w:r>
-        <w:rPr>
-          <w:b/>
-          <w:bCs/>
-        </w:rPr>
-        <w:t xml:space="preserve"> Formação Acadêmica</w:t>
+          <w:sz w:val="20"/>
+          <w:szCs w:val="20"/>
+        </w:rPr>
+        <w:t>Educação:</w:t>
       </w:r>
     </w:p>
     <w:p>
@@ -455,16 +904,41 @@
           <w:ilvl w:val="0"/>
           <w:numId w:val="3"/>
         </w:numPr>
+        <w:spacing w:after="0" w:line="240" w:lineRule="auto"/>
+        <w:rPr>
+          <w:sz w:val="20"/>
+          <w:szCs w:val="20"/>
+        </w:rPr>
       </w:pPr>
       <w:r>
         <w:rPr>
           <w:b/>
           <w:bCs/>
+          <w:sz w:val="20"/>
+          <w:szCs w:val="20"/>
         </w:rPr>
         <w:t>Análise e Desenvolvimento de Sistemas</w:t>
       </w:r>
       <w:r>
-        <w:t xml:space="preserve"> – Cruzeiro do Sul (em andamento)</w:t>
+        <w:rPr>
+          <w:sz w:val="20"/>
+          <w:szCs w:val="20"/>
+        </w:rPr>
+        <w:t xml:space="preserve"> </w:t>
+      </w:r>
+      <w:r>
+        <w:rPr>
+          <w:sz w:val="20"/>
+          <w:szCs w:val="20"/>
+        </w:rPr>
+        <w:t xml:space="preserve">| </w:t>
+      </w:r>
+      <w:r>
+        <w:rPr>
+          <w:sz w:val="20"/>
+          <w:szCs w:val="20"/>
+        </w:rPr>
+        <w:t xml:space="preserve">Cruzeiro do Sul </w:t>
       </w:r>
     </w:p>
     <w:p>
@@ -473,86 +947,198 @@
           <w:ilvl w:val="0"/>
           <w:numId w:val="3"/>
         </w:numPr>
+        <w:spacing w:after="0" w:line="240" w:lineRule="auto"/>
+        <w:rPr>
+          <w:sz w:val="20"/>
+          <w:szCs w:val="20"/>
+        </w:rPr>
       </w:pPr>
       <w:r>
         <w:rPr>
           <w:b/>
           <w:bCs/>
+          <w:sz w:val="20"/>
+          <w:szCs w:val="20"/>
         </w:rPr>
         <w:t>Desenvolvimento Full-Stack</w:t>
       </w:r>
       <w:r>
-        <w:t xml:space="preserve"> – DevClub (em andamento)</w:t>
+        <w:rPr>
+          <w:sz w:val="20"/>
+          <w:szCs w:val="20"/>
+        </w:rPr>
+        <w:t xml:space="preserve"> </w:t>
+      </w:r>
+      <w:r>
+        <w:rPr>
+          <w:sz w:val="20"/>
+          <w:szCs w:val="20"/>
+        </w:rPr>
+        <w:t>|</w:t>
+      </w:r>
+      <w:r>
+        <w:rPr>
+          <w:sz w:val="20"/>
+          <w:szCs w:val="20"/>
+        </w:rPr>
+        <w:t xml:space="preserve"> DevClub </w:t>
       </w:r>
     </w:p>
     <w:p>
-      <w:r>
+      <w:pPr>
+        <w:spacing w:after="0" w:line="240" w:lineRule="auto"/>
+        <w:rPr>
+          <w:sz w:val="20"/>
+          <w:szCs w:val="20"/>
+        </w:rPr>
+      </w:pPr>
+      <w:r>
+        <w:rPr>
+          <w:sz w:val="20"/>
+          <w:szCs w:val="20"/>
+        </w:rPr>
         <w:pict w14:anchorId="00717BC6">
-          <v:rect id="_x0000_i1072" style="width:0;height:1.5pt" o:hralign="center" o:hrstd="t" o:hr="t" fillcolor="#a0a0a0" stroked="f"/>
+          <v:rect id="_x0000_i1029" style="width:0;height:1.5pt" o:hrstd="t" o:hr="t" fillcolor="#a0a0a0" stroked="f"/>
         </w:pict>
       </w:r>
     </w:p>
     <w:p>
       <w:pPr>
+        <w:spacing w:after="0" w:line="240" w:lineRule="auto"/>
         <w:rPr>
           <w:b/>
           <w:bCs/>
-        </w:rPr>
-      </w:pPr>
-      <w:r>
-        <w:rPr>
-          <w:rFonts w:ascii="Segoe UI Emoji" w:hAnsi="Segoe UI Emoji" w:cs="Segoe UI Emoji"/>
+          <w:sz w:val="20"/>
+          <w:szCs w:val="20"/>
+        </w:rPr>
+      </w:pPr>
+      <w:r>
+        <w:rPr>
           <w:b/>
           <w:bCs/>
-        </w:rPr>
-        <w:t>🤝</w:t>
+          <w:sz w:val="20"/>
+          <w:szCs w:val="20"/>
+        </w:rPr>
+        <w:t>Soft Skills</w:t>
       </w:r>
       <w:r>
         <w:rPr>
           <w:b/>
           <w:bCs/>
-        </w:rPr>
-        <w:t xml:space="preserve"> Soft Skills</w:t>
+          <w:sz w:val="20"/>
+          <w:szCs w:val="20"/>
+        </w:rPr>
+        <w:t>:</w:t>
       </w:r>
     </w:p>
     <w:p>
-      <w:r>
+      <w:pPr>
+        <w:pStyle w:val="PargrafodaLista"/>
+        <w:numPr>
+          <w:ilvl w:val="0"/>
+          <w:numId w:val="17"/>
+        </w:numPr>
+        <w:spacing w:after="0" w:line="240" w:lineRule="auto"/>
+        <w:rPr>
+          <w:sz w:val="20"/>
+          <w:szCs w:val="20"/>
+        </w:rPr>
+      </w:pPr>
+      <w:r>
+        <w:rPr>
+          <w:sz w:val="20"/>
+          <w:szCs w:val="20"/>
+        </w:rPr>
         <w:t>Comunicação | Trabalho em Equipe | Proatividade</w:t>
       </w:r>
     </w:p>
     <w:p>
-      <w:r>
+      <w:pPr>
+        <w:spacing w:after="0" w:line="240" w:lineRule="auto"/>
+        <w:rPr>
+          <w:sz w:val="20"/>
+          <w:szCs w:val="20"/>
+        </w:rPr>
+      </w:pPr>
+      <w:r>
+        <w:rPr>
+          <w:sz w:val="20"/>
+          <w:szCs w:val="20"/>
+        </w:rPr>
         <w:pict w14:anchorId="1CA5FD07">
-          <v:rect id="_x0000_i1073" style="width:0;height:1.5pt" o:hralign="center" o:hrstd="t" o:hr="t" fillcolor="#a0a0a0" stroked="f"/>
+          <v:rect id="_x0000_i1030" style="width:0;height:1.5pt" o:hrstd="t" o:hr="t" fillcolor="#a0a0a0" stroked="f"/>
         </w:pict>
       </w:r>
     </w:p>
     <w:p>
       <w:pPr>
+        <w:spacing w:after="0" w:line="240" w:lineRule="auto"/>
         <w:rPr>
           <w:b/>
           <w:bCs/>
-        </w:rPr>
-      </w:pPr>
-      <w:r>
-        <w:rPr>
-          <w:rFonts w:ascii="Segoe UI Emoji" w:hAnsi="Segoe UI Emoji" w:cs="Segoe UI Emoji"/>
+          <w:sz w:val="20"/>
+          <w:szCs w:val="20"/>
+        </w:rPr>
+      </w:pPr>
+      <w:r>
+        <w:rPr>
           <w:b/>
           <w:bCs/>
-        </w:rPr>
-        <w:t>🚀</w:t>
+          <w:sz w:val="20"/>
+          <w:szCs w:val="20"/>
+        </w:rPr>
+        <w:t>Interesses</w:t>
       </w:r>
       <w:r>
         <w:rPr>
           <w:b/>
           <w:bCs/>
-        </w:rPr>
-        <w:t xml:space="preserve"> Interesses</w:t>
+          <w:sz w:val="20"/>
+          <w:szCs w:val="20"/>
+        </w:rPr>
+        <w:t>:</w:t>
       </w:r>
     </w:p>
     <w:p>
-      <w:r>
-        <w:t>Back-End | Mobile | Inteligência Artificial</w:t>
+      <w:pPr>
+        <w:pStyle w:val="PargrafodaLista"/>
+        <w:numPr>
+          <w:ilvl w:val="0"/>
+          <w:numId w:val="17"/>
+        </w:numPr>
+        <w:spacing w:after="0" w:line="240" w:lineRule="auto"/>
+        <w:rPr>
+          <w:sz w:val="20"/>
+          <w:szCs w:val="20"/>
+        </w:rPr>
+      </w:pPr>
+      <w:r>
+        <w:rPr>
+          <w:sz w:val="20"/>
+          <w:szCs w:val="20"/>
+        </w:rPr>
+        <w:t>Back-End (Node.js, MySQL)</w:t>
+      </w:r>
+      <w:r>
+        <w:rPr>
+          <w:sz w:val="20"/>
+          <w:szCs w:val="20"/>
+        </w:rPr>
+        <w:t xml:space="preserve">| </w:t>
+      </w:r>
+      <w:r>
+        <w:rPr>
+          <w:sz w:val="20"/>
+          <w:szCs w:val="20"/>
+        </w:rPr>
+        <w:t>Mobile (React Native)</w:t>
+      </w:r>
+      <w:r>
+        <w:rPr>
+          <w:sz w:val="20"/>
+          <w:szCs w:val="20"/>
+        </w:rPr>
+        <w:t>| Inteligência Artificial</w:t>
       </w:r>
     </w:p>
     <w:p/>
@@ -569,6 +1155,864 @@
 <file path=word/numbering.xml><?xml version="1.0" encoding="utf-8"?>
 <w:numbering xmlns:wpc="http://schemas.microsoft.com/office/word/2010/wordprocessingCanvas" xmlns:cx="http://schemas.microsoft.com/office/drawing/2014/chartex" xmlns:cx1="http://schemas.microsoft.com/office/drawing/2015/9/8/chartex" xmlns:cx2="http://schemas.microsoft.com/office/drawing/2015/10/21/chartex" xmlns:cx3="http://schemas.microsoft.com/office/drawing/2016/5/9/chartex" xmlns:cx4="http://schemas.microsoft.com/office/drawing/2016/5/10/chartex" xmlns:cx5="http://schemas.microsoft.com/office/drawing/2016/5/11/chartex" xmlns:cx6="http://schemas.microsoft.com/office/drawing/2016/5/12/chartex" xmlns:cx7="http://schemas.microsoft.com/office/drawing/2016/5/13/chartex" xmlns:cx8="http://schemas.microsoft.com/office/drawing/2016/5/14/chartex" xmlns:mc="http://schemas.openxmlformats.org/markup-compatibility/2006" xmlns:aink="http://schemas.microsoft.com/office/drawing/2016/ink" xmlns:am3d="http://schemas.microsoft.com/office/drawing/2017/model3d" xmlns:o="urn:schemas-microsoft-com:office:office" xmlns:oel="http://schemas.microsoft.com/office/2019/extlst" xmlns:r="http://schemas.openxmlformats.org/officeDocument/2006/relationships" xmlns:m="http://schemas.openxmlformats.org/officeDocument/2006/math" xmlns:v="urn:schemas-microsoft-com:vml" xmlns:wp14="http://schemas.microsoft.com/office/word/2010/wordprocessingDrawing" xmlns:wp="http://schemas.openxmlformats.org/drawingml/2006/wordprocessingDrawing" xmlns:w10="urn:schemas-microsoft-com:office:word" xmlns:w="http://schemas.openxmlformats.org/wordprocessingml/2006/main" xmlns:w14="http://schemas.microsoft.com/office/word/2010/wordml" xmlns:w15="http://schemas.microsoft.com/office/word/2012/wordml" xmlns:w16cex="http://schemas.microsoft.com/office/word/2018/wordml/cex" xmlns:w16cid="http://schemas.microsoft.com/office/word/2016/wordml/cid" xmlns:w16="http://schemas.microsoft.com/office/word/2018/wordml" xmlns:w16du="http://schemas.microsoft.com/office/word/2023/wordml/word16du" xmlns:w16sdtdh="http://schemas.microsoft.com/office/word/2020/wordml/sdtdatahash" xmlns:w16sdtfl="http://schemas.microsoft.com/office/word/2024/wordml/sdtformatlock" xmlns:w16se="http://schemas.microsoft.com/office/word/2015/wordml/symex" xmlns:wpg="http://schemas.microsoft.com/office/word/2010/wordprocessingGroup" xmlns:wpi="http://schemas.microsoft.com/office/word/2010/wordprocessingInk" xmlns:wne="http://schemas.microsoft.com/office/word/2006/wordml" xmlns:wps="http://schemas.microsoft.com/office/word/2010/wordprocessingShape" mc:Ignorable="w14 w15 w16se w16cid w16 w16cex w16sdtdh w16sdtfl w16du wp14">
   <w:abstractNum w:abstractNumId="0" w15:restartNumberingAfterBreak="0">
+    <w:nsid w:val="14787981"/>
+    <w:multiLevelType w:val="multilevel"/>
+    <w:tmpl w:val="1638D462"/>
+    <w:lvl w:ilvl="0">
+      <w:start w:val="1"/>
+      <w:numFmt w:val="bullet"/>
+      <w:lvlText w:val=""/>
+      <w:lvlJc w:val="left"/>
+      <w:pPr>
+        <w:tabs>
+          <w:tab w:val="num" w:pos="720"/>
+        </w:tabs>
+        <w:ind w:left="720" w:hanging="360"/>
+      </w:pPr>
+      <w:rPr>
+        <w:rFonts w:ascii="Symbol" w:hAnsi="Symbol" w:hint="default"/>
+        <w:sz w:val="20"/>
+      </w:rPr>
+    </w:lvl>
+    <w:lvl w:ilvl="1" w:tentative="1">
+      <w:start w:val="1"/>
+      <w:numFmt w:val="bullet"/>
+      <w:lvlText w:val="o"/>
+      <w:lvlJc w:val="left"/>
+      <w:pPr>
+        <w:tabs>
+          <w:tab w:val="num" w:pos="1440"/>
+        </w:tabs>
+        <w:ind w:left="1440" w:hanging="360"/>
+      </w:pPr>
+      <w:rPr>
+        <w:rFonts w:ascii="Courier New" w:hAnsi="Courier New" w:hint="default"/>
+        <w:sz w:val="20"/>
+      </w:rPr>
+    </w:lvl>
+    <w:lvl w:ilvl="2" w:tentative="1">
+      <w:start w:val="1"/>
+      <w:numFmt w:val="bullet"/>
+      <w:lvlText w:val=""/>
+      <w:lvlJc w:val="left"/>
+      <w:pPr>
+        <w:tabs>
+          <w:tab w:val="num" w:pos="2160"/>
+        </w:tabs>
+        <w:ind w:left="2160" w:hanging="360"/>
+      </w:pPr>
+      <w:rPr>
+        <w:rFonts w:ascii="Wingdings" w:hAnsi="Wingdings" w:hint="default"/>
+        <w:sz w:val="20"/>
+      </w:rPr>
+    </w:lvl>
+    <w:lvl w:ilvl="3" w:tentative="1">
+      <w:start w:val="1"/>
+      <w:numFmt w:val="bullet"/>
+      <w:lvlText w:val=""/>
+      <w:lvlJc w:val="left"/>
+      <w:pPr>
+        <w:tabs>
+          <w:tab w:val="num" w:pos="2880"/>
+        </w:tabs>
+        <w:ind w:left="2880" w:hanging="360"/>
+      </w:pPr>
+      <w:rPr>
+        <w:rFonts w:ascii="Wingdings" w:hAnsi="Wingdings" w:hint="default"/>
+        <w:sz w:val="20"/>
+      </w:rPr>
+    </w:lvl>
+    <w:lvl w:ilvl="4" w:tentative="1">
+      <w:start w:val="1"/>
+      <w:numFmt w:val="bullet"/>
+      <w:lvlText w:val=""/>
+      <w:lvlJc w:val="left"/>
+      <w:pPr>
+        <w:tabs>
+          <w:tab w:val="num" w:pos="3600"/>
+        </w:tabs>
+        <w:ind w:left="3600" w:hanging="360"/>
+      </w:pPr>
+      <w:rPr>
+        <w:rFonts w:ascii="Wingdings" w:hAnsi="Wingdings" w:hint="default"/>
+        <w:sz w:val="20"/>
+      </w:rPr>
+    </w:lvl>
+    <w:lvl w:ilvl="5" w:tentative="1">
+      <w:start w:val="1"/>
+      <w:numFmt w:val="bullet"/>
+      <w:lvlText w:val=""/>
+      <w:lvlJc w:val="left"/>
+      <w:pPr>
+        <w:tabs>
+          <w:tab w:val="num" w:pos="4320"/>
+        </w:tabs>
+        <w:ind w:left="4320" w:hanging="360"/>
+      </w:pPr>
+      <w:rPr>
+        <w:rFonts w:ascii="Wingdings" w:hAnsi="Wingdings" w:hint="default"/>
+        <w:sz w:val="20"/>
+      </w:rPr>
+    </w:lvl>
+    <w:lvl w:ilvl="6" w:tentative="1">
+      <w:start w:val="1"/>
+      <w:numFmt w:val="bullet"/>
+      <w:lvlText w:val=""/>
+      <w:lvlJc w:val="left"/>
+      <w:pPr>
+        <w:tabs>
+          <w:tab w:val="num" w:pos="5040"/>
+        </w:tabs>
+        <w:ind w:left="5040" w:hanging="360"/>
+      </w:pPr>
+      <w:rPr>
+        <w:rFonts w:ascii="Wingdings" w:hAnsi="Wingdings" w:hint="default"/>
+        <w:sz w:val="20"/>
+      </w:rPr>
+    </w:lvl>
+    <w:lvl w:ilvl="7" w:tentative="1">
+      <w:start w:val="1"/>
+      <w:numFmt w:val="bullet"/>
+      <w:lvlText w:val=""/>
+      <w:lvlJc w:val="left"/>
+      <w:pPr>
+        <w:tabs>
+          <w:tab w:val="num" w:pos="5760"/>
+        </w:tabs>
+        <w:ind w:left="5760" w:hanging="360"/>
+      </w:pPr>
+      <w:rPr>
+        <w:rFonts w:ascii="Wingdings" w:hAnsi="Wingdings" w:hint="default"/>
+        <w:sz w:val="20"/>
+      </w:rPr>
+    </w:lvl>
+    <w:lvl w:ilvl="8" w:tentative="1">
+      <w:start w:val="1"/>
+      <w:numFmt w:val="bullet"/>
+      <w:lvlText w:val=""/>
+      <w:lvlJc w:val="left"/>
+      <w:pPr>
+        <w:tabs>
+          <w:tab w:val="num" w:pos="6480"/>
+        </w:tabs>
+        <w:ind w:left="6480" w:hanging="360"/>
+      </w:pPr>
+      <w:rPr>
+        <w:rFonts w:ascii="Wingdings" w:hAnsi="Wingdings" w:hint="default"/>
+        <w:sz w:val="20"/>
+      </w:rPr>
+    </w:lvl>
+  </w:abstractNum>
+  <w:abstractNum w:abstractNumId="1" w15:restartNumberingAfterBreak="0">
+    <w:nsid w:val="14A07E13"/>
+    <w:multiLevelType w:val="multilevel"/>
+    <w:tmpl w:val="02B401F2"/>
+    <w:lvl w:ilvl="0">
+      <w:start w:val="1"/>
+      <w:numFmt w:val="bullet"/>
+      <w:lvlText w:val=""/>
+      <w:lvlJc w:val="left"/>
+      <w:pPr>
+        <w:tabs>
+          <w:tab w:val="num" w:pos="720"/>
+        </w:tabs>
+        <w:ind w:left="720" w:hanging="360"/>
+      </w:pPr>
+      <w:rPr>
+        <w:rFonts w:ascii="Symbol" w:hAnsi="Symbol" w:hint="default"/>
+        <w:sz w:val="20"/>
+      </w:rPr>
+    </w:lvl>
+    <w:lvl w:ilvl="1" w:tentative="1">
+      <w:start w:val="1"/>
+      <w:numFmt w:val="bullet"/>
+      <w:lvlText w:val="o"/>
+      <w:lvlJc w:val="left"/>
+      <w:pPr>
+        <w:tabs>
+          <w:tab w:val="num" w:pos="1440"/>
+        </w:tabs>
+        <w:ind w:left="1440" w:hanging="360"/>
+      </w:pPr>
+      <w:rPr>
+        <w:rFonts w:ascii="Courier New" w:hAnsi="Courier New" w:hint="default"/>
+        <w:sz w:val="20"/>
+      </w:rPr>
+    </w:lvl>
+    <w:lvl w:ilvl="2" w:tentative="1">
+      <w:start w:val="1"/>
+      <w:numFmt w:val="bullet"/>
+      <w:lvlText w:val=""/>
+      <w:lvlJc w:val="left"/>
+      <w:pPr>
+        <w:tabs>
+          <w:tab w:val="num" w:pos="2160"/>
+        </w:tabs>
+        <w:ind w:left="2160" w:hanging="360"/>
+      </w:pPr>
+      <w:rPr>
+        <w:rFonts w:ascii="Wingdings" w:hAnsi="Wingdings" w:hint="default"/>
+        <w:sz w:val="20"/>
+      </w:rPr>
+    </w:lvl>
+    <w:lvl w:ilvl="3" w:tentative="1">
+      <w:start w:val="1"/>
+      <w:numFmt w:val="bullet"/>
+      <w:lvlText w:val=""/>
+      <w:lvlJc w:val="left"/>
+      <w:pPr>
+        <w:tabs>
+          <w:tab w:val="num" w:pos="2880"/>
+        </w:tabs>
+        <w:ind w:left="2880" w:hanging="360"/>
+      </w:pPr>
+      <w:rPr>
+        <w:rFonts w:ascii="Wingdings" w:hAnsi="Wingdings" w:hint="default"/>
+        <w:sz w:val="20"/>
+      </w:rPr>
+    </w:lvl>
+    <w:lvl w:ilvl="4" w:tentative="1">
+      <w:start w:val="1"/>
+      <w:numFmt w:val="bullet"/>
+      <w:lvlText w:val=""/>
+      <w:lvlJc w:val="left"/>
+      <w:pPr>
+        <w:tabs>
+          <w:tab w:val="num" w:pos="3600"/>
+        </w:tabs>
+        <w:ind w:left="3600" w:hanging="360"/>
+      </w:pPr>
+      <w:rPr>
+        <w:rFonts w:ascii="Wingdings" w:hAnsi="Wingdings" w:hint="default"/>
+        <w:sz w:val="20"/>
+      </w:rPr>
+    </w:lvl>
+    <w:lvl w:ilvl="5" w:tentative="1">
+      <w:start w:val="1"/>
+      <w:numFmt w:val="bullet"/>
+      <w:lvlText w:val=""/>
+      <w:lvlJc w:val="left"/>
+      <w:pPr>
+        <w:tabs>
+          <w:tab w:val="num" w:pos="4320"/>
+        </w:tabs>
+        <w:ind w:left="4320" w:hanging="360"/>
+      </w:pPr>
+      <w:rPr>
+        <w:rFonts w:ascii="Wingdings" w:hAnsi="Wingdings" w:hint="default"/>
+        <w:sz w:val="20"/>
+      </w:rPr>
+    </w:lvl>
+    <w:lvl w:ilvl="6" w:tentative="1">
+      <w:start w:val="1"/>
+      <w:numFmt w:val="bullet"/>
+      <w:lvlText w:val=""/>
+      <w:lvlJc w:val="left"/>
+      <w:pPr>
+        <w:tabs>
+          <w:tab w:val="num" w:pos="5040"/>
+        </w:tabs>
+        <w:ind w:left="5040" w:hanging="360"/>
+      </w:pPr>
+      <w:rPr>
+        <w:rFonts w:ascii="Wingdings" w:hAnsi="Wingdings" w:hint="default"/>
+        <w:sz w:val="20"/>
+      </w:rPr>
+    </w:lvl>
+    <w:lvl w:ilvl="7" w:tentative="1">
+      <w:start w:val="1"/>
+      <w:numFmt w:val="bullet"/>
+      <w:lvlText w:val=""/>
+      <w:lvlJc w:val="left"/>
+      <w:pPr>
+        <w:tabs>
+          <w:tab w:val="num" w:pos="5760"/>
+        </w:tabs>
+        <w:ind w:left="5760" w:hanging="360"/>
+      </w:pPr>
+      <w:rPr>
+        <w:rFonts w:ascii="Wingdings" w:hAnsi="Wingdings" w:hint="default"/>
+        <w:sz w:val="20"/>
+      </w:rPr>
+    </w:lvl>
+    <w:lvl w:ilvl="8" w:tentative="1">
+      <w:start w:val="1"/>
+      <w:numFmt w:val="bullet"/>
+      <w:lvlText w:val=""/>
+      <w:lvlJc w:val="left"/>
+      <w:pPr>
+        <w:tabs>
+          <w:tab w:val="num" w:pos="6480"/>
+        </w:tabs>
+        <w:ind w:left="6480" w:hanging="360"/>
+      </w:pPr>
+      <w:rPr>
+        <w:rFonts w:ascii="Wingdings" w:hAnsi="Wingdings" w:hint="default"/>
+        <w:sz w:val="20"/>
+      </w:rPr>
+    </w:lvl>
+  </w:abstractNum>
+  <w:abstractNum w:abstractNumId="2" w15:restartNumberingAfterBreak="0">
+    <w:nsid w:val="1589686D"/>
+    <w:multiLevelType w:val="multilevel"/>
+    <w:tmpl w:val="BBA4FCD2"/>
+    <w:lvl w:ilvl="0">
+      <w:start w:val="1"/>
+      <w:numFmt w:val="bullet"/>
+      <w:lvlText w:val=""/>
+      <w:lvlJc w:val="left"/>
+      <w:pPr>
+        <w:tabs>
+          <w:tab w:val="num" w:pos="720"/>
+        </w:tabs>
+        <w:ind w:left="720" w:hanging="360"/>
+      </w:pPr>
+      <w:rPr>
+        <w:rFonts w:ascii="Symbol" w:hAnsi="Symbol" w:hint="default"/>
+        <w:sz w:val="20"/>
+      </w:rPr>
+    </w:lvl>
+    <w:lvl w:ilvl="1" w:tentative="1">
+      <w:start w:val="1"/>
+      <w:numFmt w:val="bullet"/>
+      <w:lvlText w:val="o"/>
+      <w:lvlJc w:val="left"/>
+      <w:pPr>
+        <w:tabs>
+          <w:tab w:val="num" w:pos="1440"/>
+        </w:tabs>
+        <w:ind w:left="1440" w:hanging="360"/>
+      </w:pPr>
+      <w:rPr>
+        <w:rFonts w:ascii="Courier New" w:hAnsi="Courier New" w:hint="default"/>
+        <w:sz w:val="20"/>
+      </w:rPr>
+    </w:lvl>
+    <w:lvl w:ilvl="2" w:tentative="1">
+      <w:start w:val="1"/>
+      <w:numFmt w:val="bullet"/>
+      <w:lvlText w:val=""/>
+      <w:lvlJc w:val="left"/>
+      <w:pPr>
+        <w:tabs>
+          <w:tab w:val="num" w:pos="2160"/>
+        </w:tabs>
+        <w:ind w:left="2160" w:hanging="360"/>
+      </w:pPr>
+      <w:rPr>
+        <w:rFonts w:ascii="Wingdings" w:hAnsi="Wingdings" w:hint="default"/>
+        <w:sz w:val="20"/>
+      </w:rPr>
+    </w:lvl>
+    <w:lvl w:ilvl="3" w:tentative="1">
+      <w:start w:val="1"/>
+      <w:numFmt w:val="bullet"/>
+      <w:lvlText w:val=""/>
+      <w:lvlJc w:val="left"/>
+      <w:pPr>
+        <w:tabs>
+          <w:tab w:val="num" w:pos="2880"/>
+        </w:tabs>
+        <w:ind w:left="2880" w:hanging="360"/>
+      </w:pPr>
+      <w:rPr>
+        <w:rFonts w:ascii="Wingdings" w:hAnsi="Wingdings" w:hint="default"/>
+        <w:sz w:val="20"/>
+      </w:rPr>
+    </w:lvl>
+    <w:lvl w:ilvl="4" w:tentative="1">
+      <w:start w:val="1"/>
+      <w:numFmt w:val="bullet"/>
+      <w:lvlText w:val=""/>
+      <w:lvlJc w:val="left"/>
+      <w:pPr>
+        <w:tabs>
+          <w:tab w:val="num" w:pos="3600"/>
+        </w:tabs>
+        <w:ind w:left="3600" w:hanging="360"/>
+      </w:pPr>
+      <w:rPr>
+        <w:rFonts w:ascii="Wingdings" w:hAnsi="Wingdings" w:hint="default"/>
+        <w:sz w:val="20"/>
+      </w:rPr>
+    </w:lvl>
+    <w:lvl w:ilvl="5" w:tentative="1">
+      <w:start w:val="1"/>
+      <w:numFmt w:val="bullet"/>
+      <w:lvlText w:val=""/>
+      <w:lvlJc w:val="left"/>
+      <w:pPr>
+        <w:tabs>
+          <w:tab w:val="num" w:pos="4320"/>
+        </w:tabs>
+        <w:ind w:left="4320" w:hanging="360"/>
+      </w:pPr>
+      <w:rPr>
+        <w:rFonts w:ascii="Wingdings" w:hAnsi="Wingdings" w:hint="default"/>
+        <w:sz w:val="20"/>
+      </w:rPr>
+    </w:lvl>
+    <w:lvl w:ilvl="6" w:tentative="1">
+      <w:start w:val="1"/>
+      <w:numFmt w:val="bullet"/>
+      <w:lvlText w:val=""/>
+      <w:lvlJc w:val="left"/>
+      <w:pPr>
+        <w:tabs>
+          <w:tab w:val="num" w:pos="5040"/>
+        </w:tabs>
+        <w:ind w:left="5040" w:hanging="360"/>
+      </w:pPr>
+      <w:rPr>
+        <w:rFonts w:ascii="Wingdings" w:hAnsi="Wingdings" w:hint="default"/>
+        <w:sz w:val="20"/>
+      </w:rPr>
+    </w:lvl>
+    <w:lvl w:ilvl="7" w:tentative="1">
+      <w:start w:val="1"/>
+      <w:numFmt w:val="bullet"/>
+      <w:lvlText w:val=""/>
+      <w:lvlJc w:val="left"/>
+      <w:pPr>
+        <w:tabs>
+          <w:tab w:val="num" w:pos="5760"/>
+        </w:tabs>
+        <w:ind w:left="5760" w:hanging="360"/>
+      </w:pPr>
+      <w:rPr>
+        <w:rFonts w:ascii="Wingdings" w:hAnsi="Wingdings" w:hint="default"/>
+        <w:sz w:val="20"/>
+      </w:rPr>
+    </w:lvl>
+    <w:lvl w:ilvl="8" w:tentative="1">
+      <w:start w:val="1"/>
+      <w:numFmt w:val="bullet"/>
+      <w:lvlText w:val=""/>
+      <w:lvlJc w:val="left"/>
+      <w:pPr>
+        <w:tabs>
+          <w:tab w:val="num" w:pos="6480"/>
+        </w:tabs>
+        <w:ind w:left="6480" w:hanging="360"/>
+      </w:pPr>
+      <w:rPr>
+        <w:rFonts w:ascii="Wingdings" w:hAnsi="Wingdings" w:hint="default"/>
+        <w:sz w:val="20"/>
+      </w:rPr>
+    </w:lvl>
+  </w:abstractNum>
+  <w:abstractNum w:abstractNumId="3" w15:restartNumberingAfterBreak="0">
+    <w:nsid w:val="16E05268"/>
+    <w:multiLevelType w:val="multilevel"/>
+    <w:tmpl w:val="4352EE32"/>
+    <w:lvl w:ilvl="0">
+      <w:start w:val="1"/>
+      <w:numFmt w:val="bullet"/>
+      <w:lvlText w:val=""/>
+      <w:lvlJc w:val="left"/>
+      <w:pPr>
+        <w:tabs>
+          <w:tab w:val="num" w:pos="720"/>
+        </w:tabs>
+        <w:ind w:left="720" w:hanging="360"/>
+      </w:pPr>
+      <w:rPr>
+        <w:rFonts w:ascii="Symbol" w:hAnsi="Symbol" w:hint="default"/>
+        <w:sz w:val="20"/>
+      </w:rPr>
+    </w:lvl>
+    <w:lvl w:ilvl="1" w:tentative="1">
+      <w:start w:val="1"/>
+      <w:numFmt w:val="bullet"/>
+      <w:lvlText w:val="o"/>
+      <w:lvlJc w:val="left"/>
+      <w:pPr>
+        <w:tabs>
+          <w:tab w:val="num" w:pos="1440"/>
+        </w:tabs>
+        <w:ind w:left="1440" w:hanging="360"/>
+      </w:pPr>
+      <w:rPr>
+        <w:rFonts w:ascii="Courier New" w:hAnsi="Courier New" w:hint="default"/>
+        <w:sz w:val="20"/>
+      </w:rPr>
+    </w:lvl>
+    <w:lvl w:ilvl="2" w:tentative="1">
+      <w:start w:val="1"/>
+      <w:numFmt w:val="bullet"/>
+      <w:lvlText w:val=""/>
+      <w:lvlJc w:val="left"/>
+      <w:pPr>
+        <w:tabs>
+          <w:tab w:val="num" w:pos="2160"/>
+        </w:tabs>
+        <w:ind w:left="2160" w:hanging="360"/>
+      </w:pPr>
+      <w:rPr>
+        <w:rFonts w:ascii="Wingdings" w:hAnsi="Wingdings" w:hint="default"/>
+        <w:sz w:val="20"/>
+      </w:rPr>
+    </w:lvl>
+    <w:lvl w:ilvl="3" w:tentative="1">
+      <w:start w:val="1"/>
+      <w:numFmt w:val="bullet"/>
+      <w:lvlText w:val=""/>
+      <w:lvlJc w:val="left"/>
+      <w:pPr>
+        <w:tabs>
+          <w:tab w:val="num" w:pos="2880"/>
+        </w:tabs>
+        <w:ind w:left="2880" w:hanging="360"/>
+      </w:pPr>
+      <w:rPr>
+        <w:rFonts w:ascii="Wingdings" w:hAnsi="Wingdings" w:hint="default"/>
+        <w:sz w:val="20"/>
+      </w:rPr>
+    </w:lvl>
+    <w:lvl w:ilvl="4" w:tentative="1">
+      <w:start w:val="1"/>
+      <w:numFmt w:val="bullet"/>
+      <w:lvlText w:val=""/>
+      <w:lvlJc w:val="left"/>
+      <w:pPr>
+        <w:tabs>
+          <w:tab w:val="num" w:pos="3600"/>
+        </w:tabs>
+        <w:ind w:left="3600" w:hanging="360"/>
+      </w:pPr>
+      <w:rPr>
+        <w:rFonts w:ascii="Wingdings" w:hAnsi="Wingdings" w:hint="default"/>
+        <w:sz w:val="20"/>
+      </w:rPr>
+    </w:lvl>
+    <w:lvl w:ilvl="5" w:tentative="1">
+      <w:start w:val="1"/>
+      <w:numFmt w:val="bullet"/>
+      <w:lvlText w:val=""/>
+      <w:lvlJc w:val="left"/>
+      <w:pPr>
+        <w:tabs>
+          <w:tab w:val="num" w:pos="4320"/>
+        </w:tabs>
+        <w:ind w:left="4320" w:hanging="360"/>
+      </w:pPr>
+      <w:rPr>
+        <w:rFonts w:ascii="Wingdings" w:hAnsi="Wingdings" w:hint="default"/>
+        <w:sz w:val="20"/>
+      </w:rPr>
+    </w:lvl>
+    <w:lvl w:ilvl="6" w:tentative="1">
+      <w:start w:val="1"/>
+      <w:numFmt w:val="bullet"/>
+      <w:lvlText w:val=""/>
+      <w:lvlJc w:val="left"/>
+      <w:pPr>
+        <w:tabs>
+          <w:tab w:val="num" w:pos="5040"/>
+        </w:tabs>
+        <w:ind w:left="5040" w:hanging="360"/>
+      </w:pPr>
+      <w:rPr>
+        <w:rFonts w:ascii="Wingdings" w:hAnsi="Wingdings" w:hint="default"/>
+        <w:sz w:val="20"/>
+      </w:rPr>
+    </w:lvl>
+    <w:lvl w:ilvl="7" w:tentative="1">
+      <w:start w:val="1"/>
+      <w:numFmt w:val="bullet"/>
+      <w:lvlText w:val=""/>
+      <w:lvlJc w:val="left"/>
+      <w:pPr>
+        <w:tabs>
+          <w:tab w:val="num" w:pos="5760"/>
+        </w:tabs>
+        <w:ind w:left="5760" w:hanging="360"/>
+      </w:pPr>
+      <w:rPr>
+        <w:rFonts w:ascii="Wingdings" w:hAnsi="Wingdings" w:hint="default"/>
+        <w:sz w:val="20"/>
+      </w:rPr>
+    </w:lvl>
+    <w:lvl w:ilvl="8" w:tentative="1">
+      <w:start w:val="1"/>
+      <w:numFmt w:val="bullet"/>
+      <w:lvlText w:val=""/>
+      <w:lvlJc w:val="left"/>
+      <w:pPr>
+        <w:tabs>
+          <w:tab w:val="num" w:pos="6480"/>
+        </w:tabs>
+        <w:ind w:left="6480" w:hanging="360"/>
+      </w:pPr>
+      <w:rPr>
+        <w:rFonts w:ascii="Wingdings" w:hAnsi="Wingdings" w:hint="default"/>
+        <w:sz w:val="20"/>
+      </w:rPr>
+    </w:lvl>
+  </w:abstractNum>
+  <w:abstractNum w:abstractNumId="4" w15:restartNumberingAfterBreak="0">
+    <w:nsid w:val="1B2047C8"/>
+    <w:multiLevelType w:val="multilevel"/>
+    <w:tmpl w:val="FB4C2742"/>
+    <w:lvl w:ilvl="0">
+      <w:start w:val="1"/>
+      <w:numFmt w:val="bullet"/>
+      <w:lvlText w:val=""/>
+      <w:lvlJc w:val="left"/>
+      <w:pPr>
+        <w:tabs>
+          <w:tab w:val="num" w:pos="720"/>
+        </w:tabs>
+        <w:ind w:left="720" w:hanging="360"/>
+      </w:pPr>
+      <w:rPr>
+        <w:rFonts w:ascii="Symbol" w:hAnsi="Symbol" w:hint="default"/>
+        <w:sz w:val="20"/>
+      </w:rPr>
+    </w:lvl>
+    <w:lvl w:ilvl="1" w:tentative="1">
+      <w:start w:val="1"/>
+      <w:numFmt w:val="bullet"/>
+      <w:lvlText w:val="o"/>
+      <w:lvlJc w:val="left"/>
+      <w:pPr>
+        <w:tabs>
+          <w:tab w:val="num" w:pos="1440"/>
+        </w:tabs>
+        <w:ind w:left="1440" w:hanging="360"/>
+      </w:pPr>
+      <w:rPr>
+        <w:rFonts w:ascii="Courier New" w:hAnsi="Courier New" w:hint="default"/>
+        <w:sz w:val="20"/>
+      </w:rPr>
+    </w:lvl>
+    <w:lvl w:ilvl="2" w:tentative="1">
+      <w:start w:val="1"/>
+      <w:numFmt w:val="bullet"/>
+      <w:lvlText w:val=""/>
+      <w:lvlJc w:val="left"/>
+      <w:pPr>
+        <w:tabs>
+          <w:tab w:val="num" w:pos="2160"/>
+        </w:tabs>
+        <w:ind w:left="2160" w:hanging="360"/>
+      </w:pPr>
+      <w:rPr>
+        <w:rFonts w:ascii="Wingdings" w:hAnsi="Wingdings" w:hint="default"/>
+        <w:sz w:val="20"/>
+      </w:rPr>
+    </w:lvl>
+    <w:lvl w:ilvl="3" w:tentative="1">
+      <w:start w:val="1"/>
+      <w:numFmt w:val="bullet"/>
+      <w:lvlText w:val=""/>
+      <w:lvlJc w:val="left"/>
+      <w:pPr>
+        <w:tabs>
+          <w:tab w:val="num" w:pos="2880"/>
+        </w:tabs>
+        <w:ind w:left="2880" w:hanging="360"/>
+      </w:pPr>
+      <w:rPr>
+        <w:rFonts w:ascii="Wingdings" w:hAnsi="Wingdings" w:hint="default"/>
+        <w:sz w:val="20"/>
+      </w:rPr>
+    </w:lvl>
+    <w:lvl w:ilvl="4" w:tentative="1">
+      <w:start w:val="1"/>
+      <w:numFmt w:val="bullet"/>
+      <w:lvlText w:val=""/>
+      <w:lvlJc w:val="left"/>
+      <w:pPr>
+        <w:tabs>
+          <w:tab w:val="num" w:pos="3600"/>
+        </w:tabs>
+        <w:ind w:left="3600" w:hanging="360"/>
+      </w:pPr>
+      <w:rPr>
+        <w:rFonts w:ascii="Wingdings" w:hAnsi="Wingdings" w:hint="default"/>
+        <w:sz w:val="20"/>
+      </w:rPr>
+    </w:lvl>
+    <w:lvl w:ilvl="5" w:tentative="1">
+      <w:start w:val="1"/>
+      <w:numFmt w:val="bullet"/>
+      <w:lvlText w:val=""/>
+      <w:lvlJc w:val="left"/>
+      <w:pPr>
+        <w:tabs>
+          <w:tab w:val="num" w:pos="4320"/>
+        </w:tabs>
+        <w:ind w:left="4320" w:hanging="360"/>
+      </w:pPr>
+      <w:rPr>
+        <w:rFonts w:ascii="Wingdings" w:hAnsi="Wingdings" w:hint="default"/>
+        <w:sz w:val="20"/>
+      </w:rPr>
+    </w:lvl>
+    <w:lvl w:ilvl="6" w:tentative="1">
+      <w:start w:val="1"/>
+      <w:numFmt w:val="bullet"/>
+      <w:lvlText w:val=""/>
+      <w:lvlJc w:val="left"/>
+      <w:pPr>
+        <w:tabs>
+          <w:tab w:val="num" w:pos="5040"/>
+        </w:tabs>
+        <w:ind w:left="5040" w:hanging="360"/>
+      </w:pPr>
+      <w:rPr>
+        <w:rFonts w:ascii="Wingdings" w:hAnsi="Wingdings" w:hint="default"/>
+        <w:sz w:val="20"/>
+      </w:rPr>
+    </w:lvl>
+    <w:lvl w:ilvl="7" w:tentative="1">
+      <w:start w:val="1"/>
+      <w:numFmt w:val="bullet"/>
+      <w:lvlText w:val=""/>
+      <w:lvlJc w:val="left"/>
+      <w:pPr>
+        <w:tabs>
+          <w:tab w:val="num" w:pos="5760"/>
+        </w:tabs>
+        <w:ind w:left="5760" w:hanging="360"/>
+      </w:pPr>
+      <w:rPr>
+        <w:rFonts w:ascii="Wingdings" w:hAnsi="Wingdings" w:hint="default"/>
+        <w:sz w:val="20"/>
+      </w:rPr>
+    </w:lvl>
+    <w:lvl w:ilvl="8" w:tentative="1">
+      <w:start w:val="1"/>
+      <w:numFmt w:val="bullet"/>
+      <w:lvlText w:val=""/>
+      <w:lvlJc w:val="left"/>
+      <w:pPr>
+        <w:tabs>
+          <w:tab w:val="num" w:pos="6480"/>
+        </w:tabs>
+        <w:ind w:left="6480" w:hanging="360"/>
+      </w:pPr>
+      <w:rPr>
+        <w:rFonts w:ascii="Wingdings" w:hAnsi="Wingdings" w:hint="default"/>
+        <w:sz w:val="20"/>
+      </w:rPr>
+    </w:lvl>
+  </w:abstractNum>
+  <w:abstractNum w:abstractNumId="5" w15:restartNumberingAfterBreak="0">
+    <w:nsid w:val="1CAC3106"/>
+    <w:multiLevelType w:val="hybridMultilevel"/>
+    <w:tmpl w:val="BB568792"/>
+    <w:lvl w:ilvl="0" w:tplc="04160001">
+      <w:start w:val="1"/>
+      <w:numFmt w:val="bullet"/>
+      <w:lvlText w:val=""/>
+      <w:lvlJc w:val="left"/>
+      <w:pPr>
+        <w:ind w:left="720" w:hanging="360"/>
+      </w:pPr>
+      <w:rPr>
+        <w:rFonts w:ascii="Symbol" w:hAnsi="Symbol" w:hint="default"/>
+      </w:rPr>
+    </w:lvl>
+    <w:lvl w:ilvl="1" w:tplc="04160003" w:tentative="1">
+      <w:start w:val="1"/>
+      <w:numFmt w:val="bullet"/>
+      <w:lvlText w:val="o"/>
+      <w:lvlJc w:val="left"/>
+      <w:pPr>
+        <w:ind w:left="1440" w:hanging="360"/>
+      </w:pPr>
+      <w:rPr>
+        <w:rFonts w:ascii="Courier New" w:hAnsi="Courier New" w:cs="Courier New" w:hint="default"/>
+      </w:rPr>
+    </w:lvl>
+    <w:lvl w:ilvl="2" w:tplc="04160005" w:tentative="1">
+      <w:start w:val="1"/>
+      <w:numFmt w:val="bullet"/>
+      <w:lvlText w:val=""/>
+      <w:lvlJc w:val="left"/>
+      <w:pPr>
+        <w:ind w:left="2160" w:hanging="360"/>
+      </w:pPr>
+      <w:rPr>
+        <w:rFonts w:ascii="Wingdings" w:hAnsi="Wingdings" w:hint="default"/>
+      </w:rPr>
+    </w:lvl>
+    <w:lvl w:ilvl="3" w:tplc="04160001" w:tentative="1">
+      <w:start w:val="1"/>
+      <w:numFmt w:val="bullet"/>
+      <w:lvlText w:val=""/>
+      <w:lvlJc w:val="left"/>
+      <w:pPr>
+        <w:ind w:left="2880" w:hanging="360"/>
+      </w:pPr>
+      <w:rPr>
+        <w:rFonts w:ascii="Symbol" w:hAnsi="Symbol" w:hint="default"/>
+      </w:rPr>
+    </w:lvl>
+    <w:lvl w:ilvl="4" w:tplc="04160003" w:tentative="1">
+      <w:start w:val="1"/>
+      <w:numFmt w:val="bullet"/>
+      <w:lvlText w:val="o"/>
+      <w:lvlJc w:val="left"/>
+      <w:pPr>
+        <w:ind w:left="3600" w:hanging="360"/>
+      </w:pPr>
+      <w:rPr>
+        <w:rFonts w:ascii="Courier New" w:hAnsi="Courier New" w:cs="Courier New" w:hint="default"/>
+      </w:rPr>
+    </w:lvl>
+    <w:lvl w:ilvl="5" w:tplc="04160005" w:tentative="1">
+      <w:start w:val="1"/>
+      <w:numFmt w:val="bullet"/>
+      <w:lvlText w:val=""/>
+      <w:lvlJc w:val="left"/>
+      <w:pPr>
+        <w:ind w:left="4320" w:hanging="360"/>
+      </w:pPr>
+      <w:rPr>
+        <w:rFonts w:ascii="Wingdings" w:hAnsi="Wingdings" w:hint="default"/>
+      </w:rPr>
+    </w:lvl>
+    <w:lvl w:ilvl="6" w:tplc="04160001" w:tentative="1">
+      <w:start w:val="1"/>
+      <w:numFmt w:val="bullet"/>
+      <w:lvlText w:val=""/>
+      <w:lvlJc w:val="left"/>
+      <w:pPr>
+        <w:ind w:left="5040" w:hanging="360"/>
+      </w:pPr>
+      <w:rPr>
+        <w:rFonts w:ascii="Symbol" w:hAnsi="Symbol" w:hint="default"/>
+      </w:rPr>
+    </w:lvl>
+    <w:lvl w:ilvl="7" w:tplc="04160003" w:tentative="1">
+      <w:start w:val="1"/>
+      <w:numFmt w:val="bullet"/>
+      <w:lvlText w:val="o"/>
+      <w:lvlJc w:val="left"/>
+      <w:pPr>
+        <w:ind w:left="5760" w:hanging="360"/>
+      </w:pPr>
+      <w:rPr>
+        <w:rFonts w:ascii="Courier New" w:hAnsi="Courier New" w:cs="Courier New" w:hint="default"/>
+      </w:rPr>
+    </w:lvl>
+    <w:lvl w:ilvl="8" w:tplc="04160005" w:tentative="1">
+      <w:start w:val="1"/>
+      <w:numFmt w:val="bullet"/>
+      <w:lvlText w:val=""/>
+      <w:lvlJc w:val="left"/>
+      <w:pPr>
+        <w:ind w:left="6480" w:hanging="360"/>
+      </w:pPr>
+      <w:rPr>
+        <w:rFonts w:ascii="Wingdings" w:hAnsi="Wingdings" w:hint="default"/>
+      </w:rPr>
+    </w:lvl>
+  </w:abstractNum>
+  <w:abstractNum w:abstractNumId="6" w15:restartNumberingAfterBreak="0">
     <w:nsid w:val="20977B47"/>
     <w:multiLevelType w:val="multilevel"/>
     <w:tmpl w:val="5100F9D0"/>
@@ -717,7 +2161,567 @@
       </w:rPr>
     </w:lvl>
   </w:abstractNum>
-  <w:abstractNum w:abstractNumId="1" w15:restartNumberingAfterBreak="0">
+  <w:abstractNum w:abstractNumId="7" w15:restartNumberingAfterBreak="0">
+    <w:nsid w:val="28F03C69"/>
+    <w:multiLevelType w:val="multilevel"/>
+    <w:tmpl w:val="6B52AD86"/>
+    <w:lvl w:ilvl="0">
+      <w:start w:val="1"/>
+      <w:numFmt w:val="bullet"/>
+      <w:lvlText w:val=""/>
+      <w:lvlJc w:val="left"/>
+      <w:pPr>
+        <w:tabs>
+          <w:tab w:val="num" w:pos="720"/>
+        </w:tabs>
+        <w:ind w:left="720" w:hanging="360"/>
+      </w:pPr>
+      <w:rPr>
+        <w:rFonts w:ascii="Symbol" w:hAnsi="Symbol" w:hint="default"/>
+        <w:sz w:val="20"/>
+      </w:rPr>
+    </w:lvl>
+    <w:lvl w:ilvl="1" w:tentative="1">
+      <w:start w:val="1"/>
+      <w:numFmt w:val="bullet"/>
+      <w:lvlText w:val="o"/>
+      <w:lvlJc w:val="left"/>
+      <w:pPr>
+        <w:tabs>
+          <w:tab w:val="num" w:pos="1440"/>
+        </w:tabs>
+        <w:ind w:left="1440" w:hanging="360"/>
+      </w:pPr>
+      <w:rPr>
+        <w:rFonts w:ascii="Courier New" w:hAnsi="Courier New" w:hint="default"/>
+        <w:sz w:val="20"/>
+      </w:rPr>
+    </w:lvl>
+    <w:lvl w:ilvl="2" w:tentative="1">
+      <w:start w:val="1"/>
+      <w:numFmt w:val="bullet"/>
+      <w:lvlText w:val=""/>
+      <w:lvlJc w:val="left"/>
+      <w:pPr>
+        <w:tabs>
+          <w:tab w:val="num" w:pos="2160"/>
+        </w:tabs>
+        <w:ind w:left="2160" w:hanging="360"/>
+      </w:pPr>
+      <w:rPr>
+        <w:rFonts w:ascii="Wingdings" w:hAnsi="Wingdings" w:hint="default"/>
+        <w:sz w:val="20"/>
+      </w:rPr>
+    </w:lvl>
+    <w:lvl w:ilvl="3" w:tentative="1">
+      <w:start w:val="1"/>
+      <w:numFmt w:val="bullet"/>
+      <w:lvlText w:val=""/>
+      <w:lvlJc w:val="left"/>
+      <w:pPr>
+        <w:tabs>
+          <w:tab w:val="num" w:pos="2880"/>
+        </w:tabs>
+        <w:ind w:left="2880" w:hanging="360"/>
+      </w:pPr>
+      <w:rPr>
+        <w:rFonts w:ascii="Wingdings" w:hAnsi="Wingdings" w:hint="default"/>
+        <w:sz w:val="20"/>
+      </w:rPr>
+    </w:lvl>
+    <w:lvl w:ilvl="4" w:tentative="1">
+      <w:start w:val="1"/>
+      <w:numFmt w:val="bullet"/>
+      <w:lvlText w:val=""/>
+      <w:lvlJc w:val="left"/>
+      <w:pPr>
+        <w:tabs>
+          <w:tab w:val="num" w:pos="3600"/>
+        </w:tabs>
+        <w:ind w:left="3600" w:hanging="360"/>
+      </w:pPr>
+      <w:rPr>
+        <w:rFonts w:ascii="Wingdings" w:hAnsi="Wingdings" w:hint="default"/>
+        <w:sz w:val="20"/>
+      </w:rPr>
+    </w:lvl>
+    <w:lvl w:ilvl="5" w:tentative="1">
+      <w:start w:val="1"/>
+      <w:numFmt w:val="bullet"/>
+      <w:lvlText w:val=""/>
+      <w:lvlJc w:val="left"/>
+      <w:pPr>
+        <w:tabs>
+          <w:tab w:val="num" w:pos="4320"/>
+        </w:tabs>
+        <w:ind w:left="4320" w:hanging="360"/>
+      </w:pPr>
+      <w:rPr>
+        <w:rFonts w:ascii="Wingdings" w:hAnsi="Wingdings" w:hint="default"/>
+        <w:sz w:val="20"/>
+      </w:rPr>
+    </w:lvl>
+    <w:lvl w:ilvl="6" w:tentative="1">
+      <w:start w:val="1"/>
+      <w:numFmt w:val="bullet"/>
+      <w:lvlText w:val=""/>
+      <w:lvlJc w:val="left"/>
+      <w:pPr>
+        <w:tabs>
+          <w:tab w:val="num" w:pos="5040"/>
+        </w:tabs>
+        <w:ind w:left="5040" w:hanging="360"/>
+      </w:pPr>
+      <w:rPr>
+        <w:rFonts w:ascii="Wingdings" w:hAnsi="Wingdings" w:hint="default"/>
+        <w:sz w:val="20"/>
+      </w:rPr>
+    </w:lvl>
+    <w:lvl w:ilvl="7" w:tentative="1">
+      <w:start w:val="1"/>
+      <w:numFmt w:val="bullet"/>
+      <w:lvlText w:val=""/>
+      <w:lvlJc w:val="left"/>
+      <w:pPr>
+        <w:tabs>
+          <w:tab w:val="num" w:pos="5760"/>
+        </w:tabs>
+        <w:ind w:left="5760" w:hanging="360"/>
+      </w:pPr>
+      <w:rPr>
+        <w:rFonts w:ascii="Wingdings" w:hAnsi="Wingdings" w:hint="default"/>
+        <w:sz w:val="20"/>
+      </w:rPr>
+    </w:lvl>
+    <w:lvl w:ilvl="8" w:tentative="1">
+      <w:start w:val="1"/>
+      <w:numFmt w:val="bullet"/>
+      <w:lvlText w:val=""/>
+      <w:lvlJc w:val="left"/>
+      <w:pPr>
+        <w:tabs>
+          <w:tab w:val="num" w:pos="6480"/>
+        </w:tabs>
+        <w:ind w:left="6480" w:hanging="360"/>
+      </w:pPr>
+      <w:rPr>
+        <w:rFonts w:ascii="Wingdings" w:hAnsi="Wingdings" w:hint="default"/>
+        <w:sz w:val="20"/>
+      </w:rPr>
+    </w:lvl>
+  </w:abstractNum>
+  <w:abstractNum w:abstractNumId="8" w15:restartNumberingAfterBreak="0">
+    <w:nsid w:val="35345360"/>
+    <w:multiLevelType w:val="multilevel"/>
+    <w:tmpl w:val="850EFCF4"/>
+    <w:lvl w:ilvl="0">
+      <w:start w:val="1"/>
+      <w:numFmt w:val="bullet"/>
+      <w:lvlText w:val=""/>
+      <w:lvlJc w:val="left"/>
+      <w:pPr>
+        <w:tabs>
+          <w:tab w:val="num" w:pos="720"/>
+        </w:tabs>
+        <w:ind w:left="720" w:hanging="360"/>
+      </w:pPr>
+      <w:rPr>
+        <w:rFonts w:ascii="Symbol" w:hAnsi="Symbol" w:hint="default"/>
+        <w:sz w:val="20"/>
+      </w:rPr>
+    </w:lvl>
+    <w:lvl w:ilvl="1" w:tentative="1">
+      <w:start w:val="1"/>
+      <w:numFmt w:val="bullet"/>
+      <w:lvlText w:val="o"/>
+      <w:lvlJc w:val="left"/>
+      <w:pPr>
+        <w:tabs>
+          <w:tab w:val="num" w:pos="1440"/>
+        </w:tabs>
+        <w:ind w:left="1440" w:hanging="360"/>
+      </w:pPr>
+      <w:rPr>
+        <w:rFonts w:ascii="Courier New" w:hAnsi="Courier New" w:hint="default"/>
+        <w:sz w:val="20"/>
+      </w:rPr>
+    </w:lvl>
+    <w:lvl w:ilvl="2" w:tentative="1">
+      <w:start w:val="1"/>
+      <w:numFmt w:val="bullet"/>
+      <w:lvlText w:val=""/>
+      <w:lvlJc w:val="left"/>
+      <w:pPr>
+        <w:tabs>
+          <w:tab w:val="num" w:pos="2160"/>
+        </w:tabs>
+        <w:ind w:left="2160" w:hanging="360"/>
+      </w:pPr>
+      <w:rPr>
+        <w:rFonts w:ascii="Wingdings" w:hAnsi="Wingdings" w:hint="default"/>
+        <w:sz w:val="20"/>
+      </w:rPr>
+    </w:lvl>
+    <w:lvl w:ilvl="3" w:tentative="1">
+      <w:start w:val="1"/>
+      <w:numFmt w:val="bullet"/>
+      <w:lvlText w:val=""/>
+      <w:lvlJc w:val="left"/>
+      <w:pPr>
+        <w:tabs>
+          <w:tab w:val="num" w:pos="2880"/>
+        </w:tabs>
+        <w:ind w:left="2880" w:hanging="360"/>
+      </w:pPr>
+      <w:rPr>
+        <w:rFonts w:ascii="Wingdings" w:hAnsi="Wingdings" w:hint="default"/>
+        <w:sz w:val="20"/>
+      </w:rPr>
+    </w:lvl>
+    <w:lvl w:ilvl="4" w:tentative="1">
+      <w:start w:val="1"/>
+      <w:numFmt w:val="bullet"/>
+      <w:lvlText w:val=""/>
+      <w:lvlJc w:val="left"/>
+      <w:pPr>
+        <w:tabs>
+          <w:tab w:val="num" w:pos="3600"/>
+        </w:tabs>
+        <w:ind w:left="3600" w:hanging="360"/>
+      </w:pPr>
+      <w:rPr>
+        <w:rFonts w:ascii="Wingdings" w:hAnsi="Wingdings" w:hint="default"/>
+        <w:sz w:val="20"/>
+      </w:rPr>
+    </w:lvl>
+    <w:lvl w:ilvl="5" w:tentative="1">
+      <w:start w:val="1"/>
+      <w:numFmt w:val="bullet"/>
+      <w:lvlText w:val=""/>
+      <w:lvlJc w:val="left"/>
+      <w:pPr>
+        <w:tabs>
+          <w:tab w:val="num" w:pos="4320"/>
+        </w:tabs>
+        <w:ind w:left="4320" w:hanging="360"/>
+      </w:pPr>
+      <w:rPr>
+        <w:rFonts w:ascii="Wingdings" w:hAnsi="Wingdings" w:hint="default"/>
+        <w:sz w:val="20"/>
+      </w:rPr>
+    </w:lvl>
+    <w:lvl w:ilvl="6" w:tentative="1">
+      <w:start w:val="1"/>
+      <w:numFmt w:val="bullet"/>
+      <w:lvlText w:val=""/>
+      <w:lvlJc w:val="left"/>
+      <w:pPr>
+        <w:tabs>
+          <w:tab w:val="num" w:pos="5040"/>
+        </w:tabs>
+        <w:ind w:left="5040" w:hanging="360"/>
+      </w:pPr>
+      <w:rPr>
+        <w:rFonts w:ascii="Wingdings" w:hAnsi="Wingdings" w:hint="default"/>
+        <w:sz w:val="20"/>
+      </w:rPr>
+    </w:lvl>
+    <w:lvl w:ilvl="7" w:tentative="1">
+      <w:start w:val="1"/>
+      <w:numFmt w:val="bullet"/>
+      <w:lvlText w:val=""/>
+      <w:lvlJc w:val="left"/>
+      <w:pPr>
+        <w:tabs>
+          <w:tab w:val="num" w:pos="5760"/>
+        </w:tabs>
+        <w:ind w:left="5760" w:hanging="360"/>
+      </w:pPr>
+      <w:rPr>
+        <w:rFonts w:ascii="Wingdings" w:hAnsi="Wingdings" w:hint="default"/>
+        <w:sz w:val="20"/>
+      </w:rPr>
+    </w:lvl>
+    <w:lvl w:ilvl="8" w:tentative="1">
+      <w:start w:val="1"/>
+      <w:numFmt w:val="bullet"/>
+      <w:lvlText w:val=""/>
+      <w:lvlJc w:val="left"/>
+      <w:pPr>
+        <w:tabs>
+          <w:tab w:val="num" w:pos="6480"/>
+        </w:tabs>
+        <w:ind w:left="6480" w:hanging="360"/>
+      </w:pPr>
+      <w:rPr>
+        <w:rFonts w:ascii="Wingdings" w:hAnsi="Wingdings" w:hint="default"/>
+        <w:sz w:val="20"/>
+      </w:rPr>
+    </w:lvl>
+  </w:abstractNum>
+  <w:abstractNum w:abstractNumId="9" w15:restartNumberingAfterBreak="0">
+    <w:nsid w:val="36256C99"/>
+    <w:multiLevelType w:val="multilevel"/>
+    <w:tmpl w:val="06425238"/>
+    <w:lvl w:ilvl="0">
+      <w:start w:val="1"/>
+      <w:numFmt w:val="bullet"/>
+      <w:lvlText w:val=""/>
+      <w:lvlJc w:val="left"/>
+      <w:pPr>
+        <w:tabs>
+          <w:tab w:val="num" w:pos="720"/>
+        </w:tabs>
+        <w:ind w:left="720" w:hanging="360"/>
+      </w:pPr>
+      <w:rPr>
+        <w:rFonts w:ascii="Symbol" w:hAnsi="Symbol" w:hint="default"/>
+        <w:sz w:val="20"/>
+      </w:rPr>
+    </w:lvl>
+    <w:lvl w:ilvl="1" w:tentative="1">
+      <w:start w:val="1"/>
+      <w:numFmt w:val="bullet"/>
+      <w:lvlText w:val="o"/>
+      <w:lvlJc w:val="left"/>
+      <w:pPr>
+        <w:tabs>
+          <w:tab w:val="num" w:pos="1440"/>
+        </w:tabs>
+        <w:ind w:left="1440" w:hanging="360"/>
+      </w:pPr>
+      <w:rPr>
+        <w:rFonts w:ascii="Courier New" w:hAnsi="Courier New" w:hint="default"/>
+        <w:sz w:val="20"/>
+      </w:rPr>
+    </w:lvl>
+    <w:lvl w:ilvl="2" w:tentative="1">
+      <w:start w:val="1"/>
+      <w:numFmt w:val="bullet"/>
+      <w:lvlText w:val=""/>
+      <w:lvlJc w:val="left"/>
+      <w:pPr>
+        <w:tabs>
+          <w:tab w:val="num" w:pos="2160"/>
+        </w:tabs>
+        <w:ind w:left="2160" w:hanging="360"/>
+      </w:pPr>
+      <w:rPr>
+        <w:rFonts w:ascii="Wingdings" w:hAnsi="Wingdings" w:hint="default"/>
+        <w:sz w:val="20"/>
+      </w:rPr>
+    </w:lvl>
+    <w:lvl w:ilvl="3" w:tentative="1">
+      <w:start w:val="1"/>
+      <w:numFmt w:val="bullet"/>
+      <w:lvlText w:val=""/>
+      <w:lvlJc w:val="left"/>
+      <w:pPr>
+        <w:tabs>
+          <w:tab w:val="num" w:pos="2880"/>
+        </w:tabs>
+        <w:ind w:left="2880" w:hanging="360"/>
+      </w:pPr>
+      <w:rPr>
+        <w:rFonts w:ascii="Wingdings" w:hAnsi="Wingdings" w:hint="default"/>
+        <w:sz w:val="20"/>
+      </w:rPr>
+    </w:lvl>
+    <w:lvl w:ilvl="4" w:tentative="1">
+      <w:start w:val="1"/>
+      <w:numFmt w:val="bullet"/>
+      <w:lvlText w:val=""/>
+      <w:lvlJc w:val="left"/>
+      <w:pPr>
+        <w:tabs>
+          <w:tab w:val="num" w:pos="3600"/>
+        </w:tabs>
+        <w:ind w:left="3600" w:hanging="360"/>
+      </w:pPr>
+      <w:rPr>
+        <w:rFonts w:ascii="Wingdings" w:hAnsi="Wingdings" w:hint="default"/>
+        <w:sz w:val="20"/>
+      </w:rPr>
+    </w:lvl>
+    <w:lvl w:ilvl="5" w:tentative="1">
+      <w:start w:val="1"/>
+      <w:numFmt w:val="bullet"/>
+      <w:lvlText w:val=""/>
+      <w:lvlJc w:val="left"/>
+      <w:pPr>
+        <w:tabs>
+          <w:tab w:val="num" w:pos="4320"/>
+        </w:tabs>
+        <w:ind w:left="4320" w:hanging="360"/>
+      </w:pPr>
+      <w:rPr>
+        <w:rFonts w:ascii="Wingdings" w:hAnsi="Wingdings" w:hint="default"/>
+        <w:sz w:val="20"/>
+      </w:rPr>
+    </w:lvl>
+    <w:lvl w:ilvl="6" w:tentative="1">
+      <w:start w:val="1"/>
+      <w:numFmt w:val="bullet"/>
+      <w:lvlText w:val=""/>
+      <w:lvlJc w:val="left"/>
+      <w:pPr>
+        <w:tabs>
+          <w:tab w:val="num" w:pos="5040"/>
+        </w:tabs>
+        <w:ind w:left="5040" w:hanging="360"/>
+      </w:pPr>
+      <w:rPr>
+        <w:rFonts w:ascii="Wingdings" w:hAnsi="Wingdings" w:hint="default"/>
+        <w:sz w:val="20"/>
+      </w:rPr>
+    </w:lvl>
+    <w:lvl w:ilvl="7" w:tentative="1">
+      <w:start w:val="1"/>
+      <w:numFmt w:val="bullet"/>
+      <w:lvlText w:val=""/>
+      <w:lvlJc w:val="left"/>
+      <w:pPr>
+        <w:tabs>
+          <w:tab w:val="num" w:pos="5760"/>
+        </w:tabs>
+        <w:ind w:left="5760" w:hanging="360"/>
+      </w:pPr>
+      <w:rPr>
+        <w:rFonts w:ascii="Wingdings" w:hAnsi="Wingdings" w:hint="default"/>
+        <w:sz w:val="20"/>
+      </w:rPr>
+    </w:lvl>
+    <w:lvl w:ilvl="8" w:tentative="1">
+      <w:start w:val="1"/>
+      <w:numFmt w:val="bullet"/>
+      <w:lvlText w:val=""/>
+      <w:lvlJc w:val="left"/>
+      <w:pPr>
+        <w:tabs>
+          <w:tab w:val="num" w:pos="6480"/>
+        </w:tabs>
+        <w:ind w:left="6480" w:hanging="360"/>
+      </w:pPr>
+      <w:rPr>
+        <w:rFonts w:ascii="Wingdings" w:hAnsi="Wingdings" w:hint="default"/>
+        <w:sz w:val="20"/>
+      </w:rPr>
+    </w:lvl>
+  </w:abstractNum>
+  <w:abstractNum w:abstractNumId="10" w15:restartNumberingAfterBreak="0">
+    <w:nsid w:val="3DA2255F"/>
+    <w:multiLevelType w:val="hybridMultilevel"/>
+    <w:tmpl w:val="BC629514"/>
+    <w:lvl w:ilvl="0" w:tplc="04160001">
+      <w:start w:val="1"/>
+      <w:numFmt w:val="bullet"/>
+      <w:lvlText w:val=""/>
+      <w:lvlJc w:val="left"/>
+      <w:pPr>
+        <w:ind w:left="1080" w:hanging="360"/>
+      </w:pPr>
+      <w:rPr>
+        <w:rFonts w:ascii="Symbol" w:hAnsi="Symbol" w:hint="default"/>
+      </w:rPr>
+    </w:lvl>
+    <w:lvl w:ilvl="1" w:tplc="04160003" w:tentative="1">
+      <w:start w:val="1"/>
+      <w:numFmt w:val="bullet"/>
+      <w:lvlText w:val="o"/>
+      <w:lvlJc w:val="left"/>
+      <w:pPr>
+        <w:ind w:left="1800" w:hanging="360"/>
+      </w:pPr>
+      <w:rPr>
+        <w:rFonts w:ascii="Courier New" w:hAnsi="Courier New" w:cs="Courier New" w:hint="default"/>
+      </w:rPr>
+    </w:lvl>
+    <w:lvl w:ilvl="2" w:tplc="04160005" w:tentative="1">
+      <w:start w:val="1"/>
+      <w:numFmt w:val="bullet"/>
+      <w:lvlText w:val=""/>
+      <w:lvlJc w:val="left"/>
+      <w:pPr>
+        <w:ind w:left="2520" w:hanging="360"/>
+      </w:pPr>
+      <w:rPr>
+        <w:rFonts w:ascii="Wingdings" w:hAnsi="Wingdings" w:hint="default"/>
+      </w:rPr>
+    </w:lvl>
+    <w:lvl w:ilvl="3" w:tplc="04160001" w:tentative="1">
+      <w:start w:val="1"/>
+      <w:numFmt w:val="bullet"/>
+      <w:lvlText w:val=""/>
+      <w:lvlJc w:val="left"/>
+      <w:pPr>
+        <w:ind w:left="3240" w:hanging="360"/>
+      </w:pPr>
+      <w:rPr>
+        <w:rFonts w:ascii="Symbol" w:hAnsi="Symbol" w:hint="default"/>
+      </w:rPr>
+    </w:lvl>
+    <w:lvl w:ilvl="4" w:tplc="04160003" w:tentative="1">
+      <w:start w:val="1"/>
+      <w:numFmt w:val="bullet"/>
+      <w:lvlText w:val="o"/>
+      <w:lvlJc w:val="left"/>
+      <w:pPr>
+        <w:ind w:left="3960" w:hanging="360"/>
+      </w:pPr>
+      <w:rPr>
+        <w:rFonts w:ascii="Courier New" w:hAnsi="Courier New" w:cs="Courier New" w:hint="default"/>
+      </w:rPr>
+    </w:lvl>
+    <w:lvl w:ilvl="5" w:tplc="04160005" w:tentative="1">
+      <w:start w:val="1"/>
+      <w:numFmt w:val="bullet"/>
+      <w:lvlText w:val=""/>
+      <w:lvlJc w:val="left"/>
+      <w:pPr>
+        <w:ind w:left="4680" w:hanging="360"/>
+      </w:pPr>
+      <w:rPr>
+        <w:rFonts w:ascii="Wingdings" w:hAnsi="Wingdings" w:hint="default"/>
+      </w:rPr>
+    </w:lvl>
+    <w:lvl w:ilvl="6" w:tplc="04160001" w:tentative="1">
+      <w:start w:val="1"/>
+      <w:numFmt w:val="bullet"/>
+      <w:lvlText w:val=""/>
+      <w:lvlJc w:val="left"/>
+      <w:pPr>
+        <w:ind w:left="5400" w:hanging="360"/>
+      </w:pPr>
+      <w:rPr>
+        <w:rFonts w:ascii="Symbol" w:hAnsi="Symbol" w:hint="default"/>
+      </w:rPr>
+    </w:lvl>
+    <w:lvl w:ilvl="7" w:tplc="04160003" w:tentative="1">
+      <w:start w:val="1"/>
+      <w:numFmt w:val="bullet"/>
+      <w:lvlText w:val="o"/>
+      <w:lvlJc w:val="left"/>
+      <w:pPr>
+        <w:ind w:left="6120" w:hanging="360"/>
+      </w:pPr>
+      <w:rPr>
+        <w:rFonts w:ascii="Courier New" w:hAnsi="Courier New" w:cs="Courier New" w:hint="default"/>
+      </w:rPr>
+    </w:lvl>
+    <w:lvl w:ilvl="8" w:tplc="04160005" w:tentative="1">
+      <w:start w:val="1"/>
+      <w:numFmt w:val="bullet"/>
+      <w:lvlText w:val=""/>
+      <w:lvlJc w:val="left"/>
+      <w:pPr>
+        <w:ind w:left="6840" w:hanging="360"/>
+      </w:pPr>
+      <w:rPr>
+        <w:rFonts w:ascii="Wingdings" w:hAnsi="Wingdings" w:hint="default"/>
+      </w:rPr>
+    </w:lvl>
+  </w:abstractNum>
+  <w:abstractNum w:abstractNumId="11" w15:restartNumberingAfterBreak="0">
     <w:nsid w:val="41342488"/>
     <w:multiLevelType w:val="multilevel"/>
     <w:tmpl w:val="7E447DAA"/>
@@ -866,7 +2870,418 @@
       </w:rPr>
     </w:lvl>
   </w:abstractNum>
-  <w:abstractNum w:abstractNumId="2" w15:restartNumberingAfterBreak="0">
+  <w:abstractNum w:abstractNumId="12" w15:restartNumberingAfterBreak="0">
+    <w:nsid w:val="418E1AC9"/>
+    <w:multiLevelType w:val="hybridMultilevel"/>
+    <w:tmpl w:val="8EC00262"/>
+    <w:lvl w:ilvl="0" w:tplc="04160001">
+      <w:start w:val="1"/>
+      <w:numFmt w:val="bullet"/>
+      <w:lvlText w:val=""/>
+      <w:lvlJc w:val="left"/>
+      <w:pPr>
+        <w:ind w:left="765" w:hanging="360"/>
+      </w:pPr>
+      <w:rPr>
+        <w:rFonts w:ascii="Symbol" w:hAnsi="Symbol" w:hint="default"/>
+      </w:rPr>
+    </w:lvl>
+    <w:lvl w:ilvl="1" w:tplc="04160003" w:tentative="1">
+      <w:start w:val="1"/>
+      <w:numFmt w:val="bullet"/>
+      <w:lvlText w:val="o"/>
+      <w:lvlJc w:val="left"/>
+      <w:pPr>
+        <w:ind w:left="1485" w:hanging="360"/>
+      </w:pPr>
+      <w:rPr>
+        <w:rFonts w:ascii="Courier New" w:hAnsi="Courier New" w:cs="Courier New" w:hint="default"/>
+      </w:rPr>
+    </w:lvl>
+    <w:lvl w:ilvl="2" w:tplc="04160005" w:tentative="1">
+      <w:start w:val="1"/>
+      <w:numFmt w:val="bullet"/>
+      <w:lvlText w:val=""/>
+      <w:lvlJc w:val="left"/>
+      <w:pPr>
+        <w:ind w:left="2205" w:hanging="360"/>
+      </w:pPr>
+      <w:rPr>
+        <w:rFonts w:ascii="Wingdings" w:hAnsi="Wingdings" w:hint="default"/>
+      </w:rPr>
+    </w:lvl>
+    <w:lvl w:ilvl="3" w:tplc="04160001" w:tentative="1">
+      <w:start w:val="1"/>
+      <w:numFmt w:val="bullet"/>
+      <w:lvlText w:val=""/>
+      <w:lvlJc w:val="left"/>
+      <w:pPr>
+        <w:ind w:left="2925" w:hanging="360"/>
+      </w:pPr>
+      <w:rPr>
+        <w:rFonts w:ascii="Symbol" w:hAnsi="Symbol" w:hint="default"/>
+      </w:rPr>
+    </w:lvl>
+    <w:lvl w:ilvl="4" w:tplc="04160003" w:tentative="1">
+      <w:start w:val="1"/>
+      <w:numFmt w:val="bullet"/>
+      <w:lvlText w:val="o"/>
+      <w:lvlJc w:val="left"/>
+      <w:pPr>
+        <w:ind w:left="3645" w:hanging="360"/>
+      </w:pPr>
+      <w:rPr>
+        <w:rFonts w:ascii="Courier New" w:hAnsi="Courier New" w:cs="Courier New" w:hint="default"/>
+      </w:rPr>
+    </w:lvl>
+    <w:lvl w:ilvl="5" w:tplc="04160005" w:tentative="1">
+      <w:start w:val="1"/>
+      <w:numFmt w:val="bullet"/>
+      <w:lvlText w:val=""/>
+      <w:lvlJc w:val="left"/>
+      <w:pPr>
+        <w:ind w:left="4365" w:hanging="360"/>
+      </w:pPr>
+      <w:rPr>
+        <w:rFonts w:ascii="Wingdings" w:hAnsi="Wingdings" w:hint="default"/>
+      </w:rPr>
+    </w:lvl>
+    <w:lvl w:ilvl="6" w:tplc="04160001" w:tentative="1">
+      <w:start w:val="1"/>
+      <w:numFmt w:val="bullet"/>
+      <w:lvlText w:val=""/>
+      <w:lvlJc w:val="left"/>
+      <w:pPr>
+        <w:ind w:left="5085" w:hanging="360"/>
+      </w:pPr>
+      <w:rPr>
+        <w:rFonts w:ascii="Symbol" w:hAnsi="Symbol" w:hint="default"/>
+      </w:rPr>
+    </w:lvl>
+    <w:lvl w:ilvl="7" w:tplc="04160003" w:tentative="1">
+      <w:start w:val="1"/>
+      <w:numFmt w:val="bullet"/>
+      <w:lvlText w:val="o"/>
+      <w:lvlJc w:val="left"/>
+      <w:pPr>
+        <w:ind w:left="5805" w:hanging="360"/>
+      </w:pPr>
+      <w:rPr>
+        <w:rFonts w:ascii="Courier New" w:hAnsi="Courier New" w:cs="Courier New" w:hint="default"/>
+      </w:rPr>
+    </w:lvl>
+    <w:lvl w:ilvl="8" w:tplc="04160005" w:tentative="1">
+      <w:start w:val="1"/>
+      <w:numFmt w:val="bullet"/>
+      <w:lvlText w:val=""/>
+      <w:lvlJc w:val="left"/>
+      <w:pPr>
+        <w:ind w:left="6525" w:hanging="360"/>
+      </w:pPr>
+      <w:rPr>
+        <w:rFonts w:ascii="Wingdings" w:hAnsi="Wingdings" w:hint="default"/>
+      </w:rPr>
+    </w:lvl>
+  </w:abstractNum>
+  <w:abstractNum w:abstractNumId="13" w15:restartNumberingAfterBreak="0">
+    <w:nsid w:val="473B5AE4"/>
+    <w:multiLevelType w:val="multilevel"/>
+    <w:tmpl w:val="7264CCDE"/>
+    <w:lvl w:ilvl="0">
+      <w:start w:val="1"/>
+      <w:numFmt w:val="bullet"/>
+      <w:lvlText w:val=""/>
+      <w:lvlJc w:val="left"/>
+      <w:pPr>
+        <w:tabs>
+          <w:tab w:val="num" w:pos="720"/>
+        </w:tabs>
+        <w:ind w:left="720" w:hanging="360"/>
+      </w:pPr>
+      <w:rPr>
+        <w:rFonts w:ascii="Symbol" w:hAnsi="Symbol" w:hint="default"/>
+        <w:sz w:val="20"/>
+      </w:rPr>
+    </w:lvl>
+    <w:lvl w:ilvl="1" w:tentative="1">
+      <w:start w:val="1"/>
+      <w:numFmt w:val="bullet"/>
+      <w:lvlText w:val="o"/>
+      <w:lvlJc w:val="left"/>
+      <w:pPr>
+        <w:tabs>
+          <w:tab w:val="num" w:pos="1440"/>
+        </w:tabs>
+        <w:ind w:left="1440" w:hanging="360"/>
+      </w:pPr>
+      <w:rPr>
+        <w:rFonts w:ascii="Courier New" w:hAnsi="Courier New" w:hint="default"/>
+        <w:sz w:val="20"/>
+      </w:rPr>
+    </w:lvl>
+    <w:lvl w:ilvl="2" w:tentative="1">
+      <w:start w:val="1"/>
+      <w:numFmt w:val="bullet"/>
+      <w:lvlText w:val=""/>
+      <w:lvlJc w:val="left"/>
+      <w:pPr>
+        <w:tabs>
+          <w:tab w:val="num" w:pos="2160"/>
+        </w:tabs>
+        <w:ind w:left="2160" w:hanging="360"/>
+      </w:pPr>
+      <w:rPr>
+        <w:rFonts w:ascii="Wingdings" w:hAnsi="Wingdings" w:hint="default"/>
+        <w:sz w:val="20"/>
+      </w:rPr>
+    </w:lvl>
+    <w:lvl w:ilvl="3" w:tentative="1">
+      <w:start w:val="1"/>
+      <w:numFmt w:val="bullet"/>
+      <w:lvlText w:val=""/>
+      <w:lvlJc w:val="left"/>
+      <w:pPr>
+        <w:tabs>
+          <w:tab w:val="num" w:pos="2880"/>
+        </w:tabs>
+        <w:ind w:left="2880" w:hanging="360"/>
+      </w:pPr>
+      <w:rPr>
+        <w:rFonts w:ascii="Wingdings" w:hAnsi="Wingdings" w:hint="default"/>
+        <w:sz w:val="20"/>
+      </w:rPr>
+    </w:lvl>
+    <w:lvl w:ilvl="4" w:tentative="1">
+      <w:start w:val="1"/>
+      <w:numFmt w:val="bullet"/>
+      <w:lvlText w:val=""/>
+      <w:lvlJc w:val="left"/>
+      <w:pPr>
+        <w:tabs>
+          <w:tab w:val="num" w:pos="3600"/>
+        </w:tabs>
+        <w:ind w:left="3600" w:hanging="360"/>
+      </w:pPr>
+      <w:rPr>
+        <w:rFonts w:ascii="Wingdings" w:hAnsi="Wingdings" w:hint="default"/>
+        <w:sz w:val="20"/>
+      </w:rPr>
+    </w:lvl>
+    <w:lvl w:ilvl="5" w:tentative="1">
+      <w:start w:val="1"/>
+      <w:numFmt w:val="bullet"/>
+      <w:lvlText w:val=""/>
+      <w:lvlJc w:val="left"/>
+      <w:pPr>
+        <w:tabs>
+          <w:tab w:val="num" w:pos="4320"/>
+        </w:tabs>
+        <w:ind w:left="4320" w:hanging="360"/>
+      </w:pPr>
+      <w:rPr>
+        <w:rFonts w:ascii="Wingdings" w:hAnsi="Wingdings" w:hint="default"/>
+        <w:sz w:val="20"/>
+      </w:rPr>
+    </w:lvl>
+    <w:lvl w:ilvl="6" w:tentative="1">
+      <w:start w:val="1"/>
+      <w:numFmt w:val="bullet"/>
+      <w:lvlText w:val=""/>
+      <w:lvlJc w:val="left"/>
+      <w:pPr>
+        <w:tabs>
+          <w:tab w:val="num" w:pos="5040"/>
+        </w:tabs>
+        <w:ind w:left="5040" w:hanging="360"/>
+      </w:pPr>
+      <w:rPr>
+        <w:rFonts w:ascii="Wingdings" w:hAnsi="Wingdings" w:hint="default"/>
+        <w:sz w:val="20"/>
+      </w:rPr>
+    </w:lvl>
+    <w:lvl w:ilvl="7" w:tentative="1">
+      <w:start w:val="1"/>
+      <w:numFmt w:val="bullet"/>
+      <w:lvlText w:val=""/>
+      <w:lvlJc w:val="left"/>
+      <w:pPr>
+        <w:tabs>
+          <w:tab w:val="num" w:pos="5760"/>
+        </w:tabs>
+        <w:ind w:left="5760" w:hanging="360"/>
+      </w:pPr>
+      <w:rPr>
+        <w:rFonts w:ascii="Wingdings" w:hAnsi="Wingdings" w:hint="default"/>
+        <w:sz w:val="20"/>
+      </w:rPr>
+    </w:lvl>
+    <w:lvl w:ilvl="8" w:tentative="1">
+      <w:start w:val="1"/>
+      <w:numFmt w:val="bullet"/>
+      <w:lvlText w:val=""/>
+      <w:lvlJc w:val="left"/>
+      <w:pPr>
+        <w:tabs>
+          <w:tab w:val="num" w:pos="6480"/>
+        </w:tabs>
+        <w:ind w:left="6480" w:hanging="360"/>
+      </w:pPr>
+      <w:rPr>
+        <w:rFonts w:ascii="Wingdings" w:hAnsi="Wingdings" w:hint="default"/>
+        <w:sz w:val="20"/>
+      </w:rPr>
+    </w:lvl>
+  </w:abstractNum>
+  <w:abstractNum w:abstractNumId="14" w15:restartNumberingAfterBreak="0">
+    <w:nsid w:val="5450456C"/>
+    <w:multiLevelType w:val="multilevel"/>
+    <w:tmpl w:val="E08285DA"/>
+    <w:lvl w:ilvl="0">
+      <w:start w:val="1"/>
+      <w:numFmt w:val="bullet"/>
+      <w:lvlText w:val=""/>
+      <w:lvlJc w:val="left"/>
+      <w:pPr>
+        <w:tabs>
+          <w:tab w:val="num" w:pos="720"/>
+        </w:tabs>
+        <w:ind w:left="720" w:hanging="360"/>
+      </w:pPr>
+      <w:rPr>
+        <w:rFonts w:ascii="Symbol" w:hAnsi="Symbol" w:hint="default"/>
+        <w:sz w:val="20"/>
+      </w:rPr>
+    </w:lvl>
+    <w:lvl w:ilvl="1" w:tentative="1">
+      <w:start w:val="1"/>
+      <w:numFmt w:val="bullet"/>
+      <w:lvlText w:val="o"/>
+      <w:lvlJc w:val="left"/>
+      <w:pPr>
+        <w:tabs>
+          <w:tab w:val="num" w:pos="1440"/>
+        </w:tabs>
+        <w:ind w:left="1440" w:hanging="360"/>
+      </w:pPr>
+      <w:rPr>
+        <w:rFonts w:ascii="Courier New" w:hAnsi="Courier New" w:hint="default"/>
+        <w:sz w:val="20"/>
+      </w:rPr>
+    </w:lvl>
+    <w:lvl w:ilvl="2" w:tentative="1">
+      <w:start w:val="1"/>
+      <w:numFmt w:val="bullet"/>
+      <w:lvlText w:val=""/>
+      <w:lvlJc w:val="left"/>
+      <w:pPr>
+        <w:tabs>
+          <w:tab w:val="num" w:pos="2160"/>
+        </w:tabs>
+        <w:ind w:left="2160" w:hanging="360"/>
+      </w:pPr>
+      <w:rPr>
+        <w:rFonts w:ascii="Wingdings" w:hAnsi="Wingdings" w:hint="default"/>
+        <w:sz w:val="20"/>
+      </w:rPr>
+    </w:lvl>
+    <w:lvl w:ilvl="3" w:tentative="1">
+      <w:start w:val="1"/>
+      <w:numFmt w:val="bullet"/>
+      <w:lvlText w:val=""/>
+      <w:lvlJc w:val="left"/>
+      <w:pPr>
+        <w:tabs>
+          <w:tab w:val="num" w:pos="2880"/>
+        </w:tabs>
+        <w:ind w:left="2880" w:hanging="360"/>
+      </w:pPr>
+      <w:rPr>
+        <w:rFonts w:ascii="Wingdings" w:hAnsi="Wingdings" w:hint="default"/>
+        <w:sz w:val="20"/>
+      </w:rPr>
+    </w:lvl>
+    <w:lvl w:ilvl="4" w:tentative="1">
+      <w:start w:val="1"/>
+      <w:numFmt w:val="bullet"/>
+      <w:lvlText w:val=""/>
+      <w:lvlJc w:val="left"/>
+      <w:pPr>
+        <w:tabs>
+          <w:tab w:val="num" w:pos="3600"/>
+        </w:tabs>
+        <w:ind w:left="3600" w:hanging="360"/>
+      </w:pPr>
+      <w:rPr>
+        <w:rFonts w:ascii="Wingdings" w:hAnsi="Wingdings" w:hint="default"/>
+        <w:sz w:val="20"/>
+      </w:rPr>
+    </w:lvl>
+    <w:lvl w:ilvl="5" w:tentative="1">
+      <w:start w:val="1"/>
+      <w:numFmt w:val="bullet"/>
+      <w:lvlText w:val=""/>
+      <w:lvlJc w:val="left"/>
+      <w:pPr>
+        <w:tabs>
+          <w:tab w:val="num" w:pos="4320"/>
+        </w:tabs>
+        <w:ind w:left="4320" w:hanging="360"/>
+      </w:pPr>
+      <w:rPr>
+        <w:rFonts w:ascii="Wingdings" w:hAnsi="Wingdings" w:hint="default"/>
+        <w:sz w:val="20"/>
+      </w:rPr>
+    </w:lvl>
+    <w:lvl w:ilvl="6" w:tentative="1">
+      <w:start w:val="1"/>
+      <w:numFmt w:val="bullet"/>
+      <w:lvlText w:val=""/>
+      <w:lvlJc w:val="left"/>
+      <w:pPr>
+        <w:tabs>
+          <w:tab w:val="num" w:pos="5040"/>
+        </w:tabs>
+        <w:ind w:left="5040" w:hanging="360"/>
+      </w:pPr>
+      <w:rPr>
+        <w:rFonts w:ascii="Wingdings" w:hAnsi="Wingdings" w:hint="default"/>
+        <w:sz w:val="20"/>
+      </w:rPr>
+    </w:lvl>
+    <w:lvl w:ilvl="7" w:tentative="1">
+      <w:start w:val="1"/>
+      <w:numFmt w:val="bullet"/>
+      <w:lvlText w:val=""/>
+      <w:lvlJc w:val="left"/>
+      <w:pPr>
+        <w:tabs>
+          <w:tab w:val="num" w:pos="5760"/>
+        </w:tabs>
+        <w:ind w:left="5760" w:hanging="360"/>
+      </w:pPr>
+      <w:rPr>
+        <w:rFonts w:ascii="Wingdings" w:hAnsi="Wingdings" w:hint="default"/>
+        <w:sz w:val="20"/>
+      </w:rPr>
+    </w:lvl>
+    <w:lvl w:ilvl="8" w:tentative="1">
+      <w:start w:val="1"/>
+      <w:numFmt w:val="bullet"/>
+      <w:lvlText w:val=""/>
+      <w:lvlJc w:val="left"/>
+      <w:pPr>
+        <w:tabs>
+          <w:tab w:val="num" w:pos="6480"/>
+        </w:tabs>
+        <w:ind w:left="6480" w:hanging="360"/>
+      </w:pPr>
+      <w:rPr>
+        <w:rFonts w:ascii="Wingdings" w:hAnsi="Wingdings" w:hint="default"/>
+        <w:sz w:val="20"/>
+      </w:rPr>
+    </w:lvl>
+  </w:abstractNum>
+  <w:abstractNum w:abstractNumId="15" w15:restartNumberingAfterBreak="0">
     <w:nsid w:val="56316D7C"/>
     <w:multiLevelType w:val="multilevel"/>
     <w:tmpl w:val="01F69C86"/>
@@ -1015,14 +3430,741 @@
       </w:rPr>
     </w:lvl>
   </w:abstractNum>
+  <w:abstractNum w:abstractNumId="16" w15:restartNumberingAfterBreak="0">
+    <w:nsid w:val="5D217698"/>
+    <w:multiLevelType w:val="multilevel"/>
+    <w:tmpl w:val="CE8EA34E"/>
+    <w:lvl w:ilvl="0">
+      <w:start w:val="1"/>
+      <w:numFmt w:val="bullet"/>
+      <w:lvlText w:val=""/>
+      <w:lvlJc w:val="left"/>
+      <w:pPr>
+        <w:tabs>
+          <w:tab w:val="num" w:pos="720"/>
+        </w:tabs>
+        <w:ind w:left="720" w:hanging="360"/>
+      </w:pPr>
+      <w:rPr>
+        <w:rFonts w:ascii="Symbol" w:hAnsi="Symbol" w:hint="default"/>
+        <w:sz w:val="20"/>
+      </w:rPr>
+    </w:lvl>
+    <w:lvl w:ilvl="1" w:tentative="1">
+      <w:start w:val="1"/>
+      <w:numFmt w:val="bullet"/>
+      <w:lvlText w:val="o"/>
+      <w:lvlJc w:val="left"/>
+      <w:pPr>
+        <w:tabs>
+          <w:tab w:val="num" w:pos="1440"/>
+        </w:tabs>
+        <w:ind w:left="1440" w:hanging="360"/>
+      </w:pPr>
+      <w:rPr>
+        <w:rFonts w:ascii="Courier New" w:hAnsi="Courier New" w:hint="default"/>
+        <w:sz w:val="20"/>
+      </w:rPr>
+    </w:lvl>
+    <w:lvl w:ilvl="2" w:tentative="1">
+      <w:start w:val="1"/>
+      <w:numFmt w:val="bullet"/>
+      <w:lvlText w:val=""/>
+      <w:lvlJc w:val="left"/>
+      <w:pPr>
+        <w:tabs>
+          <w:tab w:val="num" w:pos="2160"/>
+        </w:tabs>
+        <w:ind w:left="2160" w:hanging="360"/>
+      </w:pPr>
+      <w:rPr>
+        <w:rFonts w:ascii="Wingdings" w:hAnsi="Wingdings" w:hint="default"/>
+        <w:sz w:val="20"/>
+      </w:rPr>
+    </w:lvl>
+    <w:lvl w:ilvl="3" w:tentative="1">
+      <w:start w:val="1"/>
+      <w:numFmt w:val="bullet"/>
+      <w:lvlText w:val=""/>
+      <w:lvlJc w:val="left"/>
+      <w:pPr>
+        <w:tabs>
+          <w:tab w:val="num" w:pos="2880"/>
+        </w:tabs>
+        <w:ind w:left="2880" w:hanging="360"/>
+      </w:pPr>
+      <w:rPr>
+        <w:rFonts w:ascii="Wingdings" w:hAnsi="Wingdings" w:hint="default"/>
+        <w:sz w:val="20"/>
+      </w:rPr>
+    </w:lvl>
+    <w:lvl w:ilvl="4" w:tentative="1">
+      <w:start w:val="1"/>
+      <w:numFmt w:val="bullet"/>
+      <w:lvlText w:val=""/>
+      <w:lvlJc w:val="left"/>
+      <w:pPr>
+        <w:tabs>
+          <w:tab w:val="num" w:pos="3600"/>
+        </w:tabs>
+        <w:ind w:left="3600" w:hanging="360"/>
+      </w:pPr>
+      <w:rPr>
+        <w:rFonts w:ascii="Wingdings" w:hAnsi="Wingdings" w:hint="default"/>
+        <w:sz w:val="20"/>
+      </w:rPr>
+    </w:lvl>
+    <w:lvl w:ilvl="5" w:tentative="1">
+      <w:start w:val="1"/>
+      <w:numFmt w:val="bullet"/>
+      <w:lvlText w:val=""/>
+      <w:lvlJc w:val="left"/>
+      <w:pPr>
+        <w:tabs>
+          <w:tab w:val="num" w:pos="4320"/>
+        </w:tabs>
+        <w:ind w:left="4320" w:hanging="360"/>
+      </w:pPr>
+      <w:rPr>
+        <w:rFonts w:ascii="Wingdings" w:hAnsi="Wingdings" w:hint="default"/>
+        <w:sz w:val="20"/>
+      </w:rPr>
+    </w:lvl>
+    <w:lvl w:ilvl="6" w:tentative="1">
+      <w:start w:val="1"/>
+      <w:numFmt w:val="bullet"/>
+      <w:lvlText w:val=""/>
+      <w:lvlJc w:val="left"/>
+      <w:pPr>
+        <w:tabs>
+          <w:tab w:val="num" w:pos="5040"/>
+        </w:tabs>
+        <w:ind w:left="5040" w:hanging="360"/>
+      </w:pPr>
+      <w:rPr>
+        <w:rFonts w:ascii="Wingdings" w:hAnsi="Wingdings" w:hint="default"/>
+        <w:sz w:val="20"/>
+      </w:rPr>
+    </w:lvl>
+    <w:lvl w:ilvl="7" w:tentative="1">
+      <w:start w:val="1"/>
+      <w:numFmt w:val="bullet"/>
+      <w:lvlText w:val=""/>
+      <w:lvlJc w:val="left"/>
+      <w:pPr>
+        <w:tabs>
+          <w:tab w:val="num" w:pos="5760"/>
+        </w:tabs>
+        <w:ind w:left="5760" w:hanging="360"/>
+      </w:pPr>
+      <w:rPr>
+        <w:rFonts w:ascii="Wingdings" w:hAnsi="Wingdings" w:hint="default"/>
+        <w:sz w:val="20"/>
+      </w:rPr>
+    </w:lvl>
+    <w:lvl w:ilvl="8" w:tentative="1">
+      <w:start w:val="1"/>
+      <w:numFmt w:val="bullet"/>
+      <w:lvlText w:val=""/>
+      <w:lvlJc w:val="left"/>
+      <w:pPr>
+        <w:tabs>
+          <w:tab w:val="num" w:pos="6480"/>
+        </w:tabs>
+        <w:ind w:left="6480" w:hanging="360"/>
+      </w:pPr>
+      <w:rPr>
+        <w:rFonts w:ascii="Wingdings" w:hAnsi="Wingdings" w:hint="default"/>
+        <w:sz w:val="20"/>
+      </w:rPr>
+    </w:lvl>
+  </w:abstractNum>
+  <w:abstractNum w:abstractNumId="17" w15:restartNumberingAfterBreak="0">
+    <w:nsid w:val="5F6571AF"/>
+    <w:multiLevelType w:val="multilevel"/>
+    <w:tmpl w:val="343675EC"/>
+    <w:lvl w:ilvl="0">
+      <w:start w:val="1"/>
+      <w:numFmt w:val="bullet"/>
+      <w:lvlText w:val=""/>
+      <w:lvlJc w:val="left"/>
+      <w:pPr>
+        <w:tabs>
+          <w:tab w:val="num" w:pos="720"/>
+        </w:tabs>
+        <w:ind w:left="720" w:hanging="360"/>
+      </w:pPr>
+      <w:rPr>
+        <w:rFonts w:ascii="Symbol" w:hAnsi="Symbol" w:hint="default"/>
+        <w:sz w:val="20"/>
+      </w:rPr>
+    </w:lvl>
+    <w:lvl w:ilvl="1" w:tentative="1">
+      <w:start w:val="1"/>
+      <w:numFmt w:val="bullet"/>
+      <w:lvlText w:val="o"/>
+      <w:lvlJc w:val="left"/>
+      <w:pPr>
+        <w:tabs>
+          <w:tab w:val="num" w:pos="1440"/>
+        </w:tabs>
+        <w:ind w:left="1440" w:hanging="360"/>
+      </w:pPr>
+      <w:rPr>
+        <w:rFonts w:ascii="Courier New" w:hAnsi="Courier New" w:hint="default"/>
+        <w:sz w:val="20"/>
+      </w:rPr>
+    </w:lvl>
+    <w:lvl w:ilvl="2" w:tentative="1">
+      <w:start w:val="1"/>
+      <w:numFmt w:val="bullet"/>
+      <w:lvlText w:val=""/>
+      <w:lvlJc w:val="left"/>
+      <w:pPr>
+        <w:tabs>
+          <w:tab w:val="num" w:pos="2160"/>
+        </w:tabs>
+        <w:ind w:left="2160" w:hanging="360"/>
+      </w:pPr>
+      <w:rPr>
+        <w:rFonts w:ascii="Wingdings" w:hAnsi="Wingdings" w:hint="default"/>
+        <w:sz w:val="20"/>
+      </w:rPr>
+    </w:lvl>
+    <w:lvl w:ilvl="3" w:tentative="1">
+      <w:start w:val="1"/>
+      <w:numFmt w:val="bullet"/>
+      <w:lvlText w:val=""/>
+      <w:lvlJc w:val="left"/>
+      <w:pPr>
+        <w:tabs>
+          <w:tab w:val="num" w:pos="2880"/>
+        </w:tabs>
+        <w:ind w:left="2880" w:hanging="360"/>
+      </w:pPr>
+      <w:rPr>
+        <w:rFonts w:ascii="Wingdings" w:hAnsi="Wingdings" w:hint="default"/>
+        <w:sz w:val="20"/>
+      </w:rPr>
+    </w:lvl>
+    <w:lvl w:ilvl="4" w:tentative="1">
+      <w:start w:val="1"/>
+      <w:numFmt w:val="bullet"/>
+      <w:lvlText w:val=""/>
+      <w:lvlJc w:val="left"/>
+      <w:pPr>
+        <w:tabs>
+          <w:tab w:val="num" w:pos="3600"/>
+        </w:tabs>
+        <w:ind w:left="3600" w:hanging="360"/>
+      </w:pPr>
+      <w:rPr>
+        <w:rFonts w:ascii="Wingdings" w:hAnsi="Wingdings" w:hint="default"/>
+        <w:sz w:val="20"/>
+      </w:rPr>
+    </w:lvl>
+    <w:lvl w:ilvl="5" w:tentative="1">
+      <w:start w:val="1"/>
+      <w:numFmt w:val="bullet"/>
+      <w:lvlText w:val=""/>
+      <w:lvlJc w:val="left"/>
+      <w:pPr>
+        <w:tabs>
+          <w:tab w:val="num" w:pos="4320"/>
+        </w:tabs>
+        <w:ind w:left="4320" w:hanging="360"/>
+      </w:pPr>
+      <w:rPr>
+        <w:rFonts w:ascii="Wingdings" w:hAnsi="Wingdings" w:hint="default"/>
+        <w:sz w:val="20"/>
+      </w:rPr>
+    </w:lvl>
+    <w:lvl w:ilvl="6" w:tentative="1">
+      <w:start w:val="1"/>
+      <w:numFmt w:val="bullet"/>
+      <w:lvlText w:val=""/>
+      <w:lvlJc w:val="left"/>
+      <w:pPr>
+        <w:tabs>
+          <w:tab w:val="num" w:pos="5040"/>
+        </w:tabs>
+        <w:ind w:left="5040" w:hanging="360"/>
+      </w:pPr>
+      <w:rPr>
+        <w:rFonts w:ascii="Wingdings" w:hAnsi="Wingdings" w:hint="default"/>
+        <w:sz w:val="20"/>
+      </w:rPr>
+    </w:lvl>
+    <w:lvl w:ilvl="7" w:tentative="1">
+      <w:start w:val="1"/>
+      <w:numFmt w:val="bullet"/>
+      <w:lvlText w:val=""/>
+      <w:lvlJc w:val="left"/>
+      <w:pPr>
+        <w:tabs>
+          <w:tab w:val="num" w:pos="5760"/>
+        </w:tabs>
+        <w:ind w:left="5760" w:hanging="360"/>
+      </w:pPr>
+      <w:rPr>
+        <w:rFonts w:ascii="Wingdings" w:hAnsi="Wingdings" w:hint="default"/>
+        <w:sz w:val="20"/>
+      </w:rPr>
+    </w:lvl>
+    <w:lvl w:ilvl="8" w:tentative="1">
+      <w:start w:val="1"/>
+      <w:numFmt w:val="bullet"/>
+      <w:lvlText w:val=""/>
+      <w:lvlJc w:val="left"/>
+      <w:pPr>
+        <w:tabs>
+          <w:tab w:val="num" w:pos="6480"/>
+        </w:tabs>
+        <w:ind w:left="6480" w:hanging="360"/>
+      </w:pPr>
+      <w:rPr>
+        <w:rFonts w:ascii="Wingdings" w:hAnsi="Wingdings" w:hint="default"/>
+        <w:sz w:val="20"/>
+      </w:rPr>
+    </w:lvl>
+  </w:abstractNum>
+  <w:abstractNum w:abstractNumId="18" w15:restartNumberingAfterBreak="0">
+    <w:nsid w:val="611F244B"/>
+    <w:multiLevelType w:val="hybridMultilevel"/>
+    <w:tmpl w:val="97985018"/>
+    <w:lvl w:ilvl="0" w:tplc="04160001">
+      <w:start w:val="1"/>
+      <w:numFmt w:val="bullet"/>
+      <w:lvlText w:val=""/>
+      <w:lvlJc w:val="left"/>
+      <w:pPr>
+        <w:ind w:left="765" w:hanging="360"/>
+      </w:pPr>
+      <w:rPr>
+        <w:rFonts w:ascii="Symbol" w:hAnsi="Symbol" w:hint="default"/>
+      </w:rPr>
+    </w:lvl>
+    <w:lvl w:ilvl="1" w:tplc="04160003" w:tentative="1">
+      <w:start w:val="1"/>
+      <w:numFmt w:val="bullet"/>
+      <w:lvlText w:val="o"/>
+      <w:lvlJc w:val="left"/>
+      <w:pPr>
+        <w:ind w:left="1485" w:hanging="360"/>
+      </w:pPr>
+      <w:rPr>
+        <w:rFonts w:ascii="Courier New" w:hAnsi="Courier New" w:cs="Courier New" w:hint="default"/>
+      </w:rPr>
+    </w:lvl>
+    <w:lvl w:ilvl="2" w:tplc="04160005" w:tentative="1">
+      <w:start w:val="1"/>
+      <w:numFmt w:val="bullet"/>
+      <w:lvlText w:val=""/>
+      <w:lvlJc w:val="left"/>
+      <w:pPr>
+        <w:ind w:left="2205" w:hanging="360"/>
+      </w:pPr>
+      <w:rPr>
+        <w:rFonts w:ascii="Wingdings" w:hAnsi="Wingdings" w:hint="default"/>
+      </w:rPr>
+    </w:lvl>
+    <w:lvl w:ilvl="3" w:tplc="04160001" w:tentative="1">
+      <w:start w:val="1"/>
+      <w:numFmt w:val="bullet"/>
+      <w:lvlText w:val=""/>
+      <w:lvlJc w:val="left"/>
+      <w:pPr>
+        <w:ind w:left="2925" w:hanging="360"/>
+      </w:pPr>
+      <w:rPr>
+        <w:rFonts w:ascii="Symbol" w:hAnsi="Symbol" w:hint="default"/>
+      </w:rPr>
+    </w:lvl>
+    <w:lvl w:ilvl="4" w:tplc="04160003" w:tentative="1">
+      <w:start w:val="1"/>
+      <w:numFmt w:val="bullet"/>
+      <w:lvlText w:val="o"/>
+      <w:lvlJc w:val="left"/>
+      <w:pPr>
+        <w:ind w:left="3645" w:hanging="360"/>
+      </w:pPr>
+      <w:rPr>
+        <w:rFonts w:ascii="Courier New" w:hAnsi="Courier New" w:cs="Courier New" w:hint="default"/>
+      </w:rPr>
+    </w:lvl>
+    <w:lvl w:ilvl="5" w:tplc="04160005" w:tentative="1">
+      <w:start w:val="1"/>
+      <w:numFmt w:val="bullet"/>
+      <w:lvlText w:val=""/>
+      <w:lvlJc w:val="left"/>
+      <w:pPr>
+        <w:ind w:left="4365" w:hanging="360"/>
+      </w:pPr>
+      <w:rPr>
+        <w:rFonts w:ascii="Wingdings" w:hAnsi="Wingdings" w:hint="default"/>
+      </w:rPr>
+    </w:lvl>
+    <w:lvl w:ilvl="6" w:tplc="04160001" w:tentative="1">
+      <w:start w:val="1"/>
+      <w:numFmt w:val="bullet"/>
+      <w:lvlText w:val=""/>
+      <w:lvlJc w:val="left"/>
+      <w:pPr>
+        <w:ind w:left="5085" w:hanging="360"/>
+      </w:pPr>
+      <w:rPr>
+        <w:rFonts w:ascii="Symbol" w:hAnsi="Symbol" w:hint="default"/>
+      </w:rPr>
+    </w:lvl>
+    <w:lvl w:ilvl="7" w:tplc="04160003" w:tentative="1">
+      <w:start w:val="1"/>
+      <w:numFmt w:val="bullet"/>
+      <w:lvlText w:val="o"/>
+      <w:lvlJc w:val="left"/>
+      <w:pPr>
+        <w:ind w:left="5805" w:hanging="360"/>
+      </w:pPr>
+      <w:rPr>
+        <w:rFonts w:ascii="Courier New" w:hAnsi="Courier New" w:cs="Courier New" w:hint="default"/>
+      </w:rPr>
+    </w:lvl>
+    <w:lvl w:ilvl="8" w:tplc="04160005" w:tentative="1">
+      <w:start w:val="1"/>
+      <w:numFmt w:val="bullet"/>
+      <w:lvlText w:val=""/>
+      <w:lvlJc w:val="left"/>
+      <w:pPr>
+        <w:ind w:left="6525" w:hanging="360"/>
+      </w:pPr>
+      <w:rPr>
+        <w:rFonts w:ascii="Wingdings" w:hAnsi="Wingdings" w:hint="default"/>
+      </w:rPr>
+    </w:lvl>
+  </w:abstractNum>
+  <w:abstractNum w:abstractNumId="19" w15:restartNumberingAfterBreak="0">
+    <w:nsid w:val="70210442"/>
+    <w:multiLevelType w:val="multilevel"/>
+    <w:tmpl w:val="04C0AF36"/>
+    <w:lvl w:ilvl="0">
+      <w:start w:val="1"/>
+      <w:numFmt w:val="bullet"/>
+      <w:lvlText w:val=""/>
+      <w:lvlJc w:val="left"/>
+      <w:pPr>
+        <w:tabs>
+          <w:tab w:val="num" w:pos="720"/>
+        </w:tabs>
+        <w:ind w:left="720" w:hanging="360"/>
+      </w:pPr>
+      <w:rPr>
+        <w:rFonts w:ascii="Symbol" w:hAnsi="Symbol" w:hint="default"/>
+        <w:sz w:val="20"/>
+      </w:rPr>
+    </w:lvl>
+    <w:lvl w:ilvl="1" w:tentative="1">
+      <w:start w:val="1"/>
+      <w:numFmt w:val="bullet"/>
+      <w:lvlText w:val="o"/>
+      <w:lvlJc w:val="left"/>
+      <w:pPr>
+        <w:tabs>
+          <w:tab w:val="num" w:pos="1440"/>
+        </w:tabs>
+        <w:ind w:left="1440" w:hanging="360"/>
+      </w:pPr>
+      <w:rPr>
+        <w:rFonts w:ascii="Courier New" w:hAnsi="Courier New" w:hint="default"/>
+        <w:sz w:val="20"/>
+      </w:rPr>
+    </w:lvl>
+    <w:lvl w:ilvl="2" w:tentative="1">
+      <w:start w:val="1"/>
+      <w:numFmt w:val="bullet"/>
+      <w:lvlText w:val=""/>
+      <w:lvlJc w:val="left"/>
+      <w:pPr>
+        <w:tabs>
+          <w:tab w:val="num" w:pos="2160"/>
+        </w:tabs>
+        <w:ind w:left="2160" w:hanging="360"/>
+      </w:pPr>
+      <w:rPr>
+        <w:rFonts w:ascii="Wingdings" w:hAnsi="Wingdings" w:hint="default"/>
+        <w:sz w:val="20"/>
+      </w:rPr>
+    </w:lvl>
+    <w:lvl w:ilvl="3" w:tentative="1">
+      <w:start w:val="1"/>
+      <w:numFmt w:val="bullet"/>
+      <w:lvlText w:val=""/>
+      <w:lvlJc w:val="left"/>
+      <w:pPr>
+        <w:tabs>
+          <w:tab w:val="num" w:pos="2880"/>
+        </w:tabs>
+        <w:ind w:left="2880" w:hanging="360"/>
+      </w:pPr>
+      <w:rPr>
+        <w:rFonts w:ascii="Wingdings" w:hAnsi="Wingdings" w:hint="default"/>
+        <w:sz w:val="20"/>
+      </w:rPr>
+    </w:lvl>
+    <w:lvl w:ilvl="4" w:tentative="1">
+      <w:start w:val="1"/>
+      <w:numFmt w:val="bullet"/>
+      <w:lvlText w:val=""/>
+      <w:lvlJc w:val="left"/>
+      <w:pPr>
+        <w:tabs>
+          <w:tab w:val="num" w:pos="3600"/>
+        </w:tabs>
+        <w:ind w:left="3600" w:hanging="360"/>
+      </w:pPr>
+      <w:rPr>
+        <w:rFonts w:ascii="Wingdings" w:hAnsi="Wingdings" w:hint="default"/>
+        <w:sz w:val="20"/>
+      </w:rPr>
+    </w:lvl>
+    <w:lvl w:ilvl="5" w:tentative="1">
+      <w:start w:val="1"/>
+      <w:numFmt w:val="bullet"/>
+      <w:lvlText w:val=""/>
+      <w:lvlJc w:val="left"/>
+      <w:pPr>
+        <w:tabs>
+          <w:tab w:val="num" w:pos="4320"/>
+        </w:tabs>
+        <w:ind w:left="4320" w:hanging="360"/>
+      </w:pPr>
+      <w:rPr>
+        <w:rFonts w:ascii="Wingdings" w:hAnsi="Wingdings" w:hint="default"/>
+        <w:sz w:val="20"/>
+      </w:rPr>
+    </w:lvl>
+    <w:lvl w:ilvl="6" w:tentative="1">
+      <w:start w:val="1"/>
+      <w:numFmt w:val="bullet"/>
+      <w:lvlText w:val=""/>
+      <w:lvlJc w:val="left"/>
+      <w:pPr>
+        <w:tabs>
+          <w:tab w:val="num" w:pos="5040"/>
+        </w:tabs>
+        <w:ind w:left="5040" w:hanging="360"/>
+      </w:pPr>
+      <w:rPr>
+        <w:rFonts w:ascii="Wingdings" w:hAnsi="Wingdings" w:hint="default"/>
+        <w:sz w:val="20"/>
+      </w:rPr>
+    </w:lvl>
+    <w:lvl w:ilvl="7" w:tentative="1">
+      <w:start w:val="1"/>
+      <w:numFmt w:val="bullet"/>
+      <w:lvlText w:val=""/>
+      <w:lvlJc w:val="left"/>
+      <w:pPr>
+        <w:tabs>
+          <w:tab w:val="num" w:pos="5760"/>
+        </w:tabs>
+        <w:ind w:left="5760" w:hanging="360"/>
+      </w:pPr>
+      <w:rPr>
+        <w:rFonts w:ascii="Wingdings" w:hAnsi="Wingdings" w:hint="default"/>
+        <w:sz w:val="20"/>
+      </w:rPr>
+    </w:lvl>
+    <w:lvl w:ilvl="8" w:tentative="1">
+      <w:start w:val="1"/>
+      <w:numFmt w:val="bullet"/>
+      <w:lvlText w:val=""/>
+      <w:lvlJc w:val="left"/>
+      <w:pPr>
+        <w:tabs>
+          <w:tab w:val="num" w:pos="6480"/>
+        </w:tabs>
+        <w:ind w:left="6480" w:hanging="360"/>
+      </w:pPr>
+      <w:rPr>
+        <w:rFonts w:ascii="Wingdings" w:hAnsi="Wingdings" w:hint="default"/>
+        <w:sz w:val="20"/>
+      </w:rPr>
+    </w:lvl>
+  </w:abstractNum>
+  <w:abstractNum w:abstractNumId="20" w15:restartNumberingAfterBreak="0">
+    <w:nsid w:val="78DB4267"/>
+    <w:multiLevelType w:val="hybridMultilevel"/>
+    <w:tmpl w:val="479EE198"/>
+    <w:lvl w:ilvl="0" w:tplc="04160001">
+      <w:start w:val="1"/>
+      <w:numFmt w:val="bullet"/>
+      <w:lvlText w:val=""/>
+      <w:lvlJc w:val="left"/>
+      <w:pPr>
+        <w:ind w:left="720" w:hanging="360"/>
+      </w:pPr>
+      <w:rPr>
+        <w:rFonts w:ascii="Symbol" w:hAnsi="Symbol" w:hint="default"/>
+      </w:rPr>
+    </w:lvl>
+    <w:lvl w:ilvl="1" w:tplc="04160003" w:tentative="1">
+      <w:start w:val="1"/>
+      <w:numFmt w:val="bullet"/>
+      <w:lvlText w:val="o"/>
+      <w:lvlJc w:val="left"/>
+      <w:pPr>
+        <w:ind w:left="1440" w:hanging="360"/>
+      </w:pPr>
+      <w:rPr>
+        <w:rFonts w:ascii="Courier New" w:hAnsi="Courier New" w:cs="Courier New" w:hint="default"/>
+      </w:rPr>
+    </w:lvl>
+    <w:lvl w:ilvl="2" w:tplc="04160005" w:tentative="1">
+      <w:start w:val="1"/>
+      <w:numFmt w:val="bullet"/>
+      <w:lvlText w:val=""/>
+      <w:lvlJc w:val="left"/>
+      <w:pPr>
+        <w:ind w:left="2160" w:hanging="360"/>
+      </w:pPr>
+      <w:rPr>
+        <w:rFonts w:ascii="Wingdings" w:hAnsi="Wingdings" w:hint="default"/>
+      </w:rPr>
+    </w:lvl>
+    <w:lvl w:ilvl="3" w:tplc="04160001" w:tentative="1">
+      <w:start w:val="1"/>
+      <w:numFmt w:val="bullet"/>
+      <w:lvlText w:val=""/>
+      <w:lvlJc w:val="left"/>
+      <w:pPr>
+        <w:ind w:left="2880" w:hanging="360"/>
+      </w:pPr>
+      <w:rPr>
+        <w:rFonts w:ascii="Symbol" w:hAnsi="Symbol" w:hint="default"/>
+      </w:rPr>
+    </w:lvl>
+    <w:lvl w:ilvl="4" w:tplc="04160003" w:tentative="1">
+      <w:start w:val="1"/>
+      <w:numFmt w:val="bullet"/>
+      <w:lvlText w:val="o"/>
+      <w:lvlJc w:val="left"/>
+      <w:pPr>
+        <w:ind w:left="3600" w:hanging="360"/>
+      </w:pPr>
+      <w:rPr>
+        <w:rFonts w:ascii="Courier New" w:hAnsi="Courier New" w:cs="Courier New" w:hint="default"/>
+      </w:rPr>
+    </w:lvl>
+    <w:lvl w:ilvl="5" w:tplc="04160005" w:tentative="1">
+      <w:start w:val="1"/>
+      <w:numFmt w:val="bullet"/>
+      <w:lvlText w:val=""/>
+      <w:lvlJc w:val="left"/>
+      <w:pPr>
+        <w:ind w:left="4320" w:hanging="360"/>
+      </w:pPr>
+      <w:rPr>
+        <w:rFonts w:ascii="Wingdings" w:hAnsi="Wingdings" w:hint="default"/>
+      </w:rPr>
+    </w:lvl>
+    <w:lvl w:ilvl="6" w:tplc="04160001" w:tentative="1">
+      <w:start w:val="1"/>
+      <w:numFmt w:val="bullet"/>
+      <w:lvlText w:val=""/>
+      <w:lvlJc w:val="left"/>
+      <w:pPr>
+        <w:ind w:left="5040" w:hanging="360"/>
+      </w:pPr>
+      <w:rPr>
+        <w:rFonts w:ascii="Symbol" w:hAnsi="Symbol" w:hint="default"/>
+      </w:rPr>
+    </w:lvl>
+    <w:lvl w:ilvl="7" w:tplc="04160003" w:tentative="1">
+      <w:start w:val="1"/>
+      <w:numFmt w:val="bullet"/>
+      <w:lvlText w:val="o"/>
+      <w:lvlJc w:val="left"/>
+      <w:pPr>
+        <w:ind w:left="5760" w:hanging="360"/>
+      </w:pPr>
+      <w:rPr>
+        <w:rFonts w:ascii="Courier New" w:hAnsi="Courier New" w:cs="Courier New" w:hint="default"/>
+      </w:rPr>
+    </w:lvl>
+    <w:lvl w:ilvl="8" w:tplc="04160005" w:tentative="1">
+      <w:start w:val="1"/>
+      <w:numFmt w:val="bullet"/>
+      <w:lvlText w:val=""/>
+      <w:lvlJc w:val="left"/>
+      <w:pPr>
+        <w:ind w:left="6480" w:hanging="360"/>
+      </w:pPr>
+      <w:rPr>
+        <w:rFonts w:ascii="Wingdings" w:hAnsi="Wingdings" w:hint="default"/>
+      </w:rPr>
+    </w:lvl>
+  </w:abstractNum>
   <w:num w:numId="1" w16cid:durableId="587468712">
+    <w:abstractNumId w:val="15"/>
+  </w:num>
+  <w:num w:numId="2" w16cid:durableId="1093865193">
+    <w:abstractNumId w:val="11"/>
+  </w:num>
+  <w:num w:numId="3" w16cid:durableId="854612905">
+    <w:abstractNumId w:val="6"/>
+  </w:num>
+  <w:num w:numId="4" w16cid:durableId="750737590">
+    <w:abstractNumId w:val="16"/>
+  </w:num>
+  <w:num w:numId="5" w16cid:durableId="1204059268">
+    <w:abstractNumId w:val="3"/>
+  </w:num>
+  <w:num w:numId="6" w16cid:durableId="902562148">
+    <w:abstractNumId w:val="4"/>
+  </w:num>
+  <w:num w:numId="7" w16cid:durableId="2050298254">
+    <w:abstractNumId w:val="1"/>
+  </w:num>
+  <w:num w:numId="8" w16cid:durableId="887648055">
+    <w:abstractNumId w:val="14"/>
+  </w:num>
+  <w:num w:numId="9" w16cid:durableId="904488774">
+    <w:abstractNumId w:val="7"/>
+  </w:num>
+  <w:num w:numId="10" w16cid:durableId="1455709627">
+    <w:abstractNumId w:val="8"/>
+  </w:num>
+  <w:num w:numId="11" w16cid:durableId="1380129116">
     <w:abstractNumId w:val="2"/>
   </w:num>
-  <w:num w:numId="2" w16cid:durableId="1093865193">
-    <w:abstractNumId w:val="1"/>
+  <w:num w:numId="12" w16cid:durableId="686441656">
+    <w:abstractNumId w:val="0"/>
   </w:num>
-  <w:num w:numId="3" w16cid:durableId="854612905">
-    <w:abstractNumId w:val="0"/>
+  <w:num w:numId="13" w16cid:durableId="1090468030">
+    <w:abstractNumId w:val="5"/>
+  </w:num>
+  <w:num w:numId="14" w16cid:durableId="1215775250">
+    <w:abstractNumId w:val="18"/>
+  </w:num>
+  <w:num w:numId="15" w16cid:durableId="305672076">
+    <w:abstractNumId w:val="12"/>
+  </w:num>
+  <w:num w:numId="16" w16cid:durableId="1123115843">
+    <w:abstractNumId w:val="9"/>
+  </w:num>
+  <w:num w:numId="17" w16cid:durableId="1822964245">
+    <w:abstractNumId w:val="20"/>
+  </w:num>
+  <w:num w:numId="18" w16cid:durableId="704135208">
+    <w:abstractNumId w:val="19"/>
+  </w:num>
+  <w:num w:numId="19" w16cid:durableId="1927691371">
+    <w:abstractNumId w:val="13"/>
+  </w:num>
+  <w:num w:numId="20" w16cid:durableId="520968751">
+    <w:abstractNumId w:val="17"/>
+  </w:num>
+  <w:num w:numId="21" w16cid:durableId="604312901">
+    <w:abstractNumId w:val="10"/>
   </w:num>
 </w:numbering>
 </file>
@@ -1630,6 +4772,7 @@
   <w:style w:type="character" w:default="1" w:styleId="Fontepargpadro">
     <w:name w:val="Default Paragraph Font"/>
     <w:uiPriority w:val="1"/>
+    <w:semiHidden/>
     <w:unhideWhenUsed/>
   </w:style>
   <w:style w:type="table" w:default="1" w:styleId="Tabelanormal">
@@ -1966,6 +5109,29 @@
       <w:shd w:val="clear" w:color="auto" w:fill="E1DFDD"/>
     </w:rPr>
   </w:style>
+  <w:style w:type="character" w:styleId="Forte">
+    <w:name w:val="Strong"/>
+    <w:basedOn w:val="Fontepargpadro"/>
+    <w:uiPriority w:val="22"/>
+    <w:qFormat/>
+    <w:rsid w:val="008035CD"/>
+    <w:rPr>
+      <w:b/>
+      <w:bCs/>
+    </w:rPr>
+  </w:style>
+  <w:style w:type="character" w:styleId="HiperlinkVisitado">
+    <w:name w:val="FollowedHyperlink"/>
+    <w:basedOn w:val="Fontepargpadro"/>
+    <w:uiPriority w:val="99"/>
+    <w:semiHidden/>
+    <w:unhideWhenUsed/>
+    <w:rsid w:val="00180768"/>
+    <w:rPr>
+      <w:color w:val="96607D" w:themeColor="followedHyperlink"/>
+      <w:u w:val="single"/>
+    </w:rPr>
+  </w:style>
 </w:styles>
 </file>
 

</xml_diff>